<commit_message>
Added SSL error in the document
</commit_message>
<xml_diff>
--- a/Documents/Steps to deploy MERN Application on VPS Server using Putty.docx
+++ b/Documents/Steps to deploy MERN Application on VPS Server using Putty.docx
@@ -2212,12 +2212,611 @@
         </w:rPr>
         <w:t xml:space="preserve">    </w:t>
       </w:r>
+      <w:proofErr w:type="spellStart"/>
       <w:proofErr w:type="gramStart"/>
       <w:r>
         <w:rPr>
           <w:sz w:val="24"/>
           <w:szCs w:val="24"/>
         </w:rPr>
+        <w:t>sudo</w:t>
+      </w:r>
+      <w:proofErr w:type="spellEnd"/>
+      <w:proofErr w:type="gramEnd"/>
+      <w:r>
+        <w:rPr>
+          <w:sz w:val="24"/>
+          <w:szCs w:val="24"/>
+        </w:rPr>
+        <w:t xml:space="preserve"> apt-get install </w:t>
+      </w:r>
+      <w:proofErr w:type="spellStart"/>
+      <w:r>
+        <w:rPr>
+          <w:sz w:val="24"/>
+          <w:szCs w:val="24"/>
+        </w:rPr>
+        <w:t>certbot</w:t>
+      </w:r>
+      <w:proofErr w:type="spellEnd"/>
+    </w:p>
+    <w:p>
+      <w:pPr>
+        <w:ind w:left="360"/>
+        <w:rPr>
+          <w:sz w:val="24"/>
+          <w:szCs w:val="24"/>
+        </w:rPr>
+      </w:pPr>
+    </w:p>
+    <w:p>
+      <w:pPr>
+        <w:ind w:left="360"/>
+        <w:rPr>
+          <w:sz w:val="24"/>
+          <w:szCs w:val="24"/>
+        </w:rPr>
+      </w:pPr>
+      <w:r>
+        <w:rPr>
+          <w:sz w:val="24"/>
+          <w:szCs w:val="24"/>
+        </w:rPr>
+        <w:t xml:space="preserve">   </w:t>
+      </w:r>
+      <w:proofErr w:type="spellStart"/>
+      <w:proofErr w:type="gramStart"/>
+      <w:r>
+        <w:rPr>
+          <w:sz w:val="24"/>
+          <w:szCs w:val="24"/>
+        </w:rPr>
+        <w:t>sudo</w:t>
+      </w:r>
+      <w:proofErr w:type="spellEnd"/>
+      <w:proofErr w:type="gramEnd"/>
+      <w:r>
+        <w:rPr>
+          <w:sz w:val="24"/>
+          <w:szCs w:val="24"/>
+        </w:rPr>
+        <w:t xml:space="preserve"> </w:t>
+      </w:r>
+      <w:proofErr w:type="spellStart"/>
+      <w:r>
+        <w:rPr>
+          <w:sz w:val="24"/>
+          <w:szCs w:val="24"/>
+        </w:rPr>
+        <w:t>ln</w:t>
+      </w:r>
+      <w:proofErr w:type="spellEnd"/>
+      <w:r>
+        <w:rPr>
+          <w:sz w:val="24"/>
+          <w:szCs w:val="24"/>
+        </w:rPr>
+        <w:t xml:space="preserve"> -s /</w:t>
+      </w:r>
+      <w:proofErr w:type="spellStart"/>
+      <w:r>
+        <w:rPr>
+          <w:sz w:val="24"/>
+          <w:szCs w:val="24"/>
+        </w:rPr>
+        <w:t>etc</w:t>
+      </w:r>
+      <w:proofErr w:type="spellEnd"/>
+      <w:r>
+        <w:rPr>
+          <w:sz w:val="24"/>
+          <w:szCs w:val="24"/>
+        </w:rPr>
+        <w:t>/</w:t>
+      </w:r>
+      <w:proofErr w:type="spellStart"/>
+      <w:r>
+        <w:rPr>
+          <w:sz w:val="24"/>
+          <w:szCs w:val="24"/>
+        </w:rPr>
+        <w:t>nginx</w:t>
+      </w:r>
+      <w:proofErr w:type="spellEnd"/>
+      <w:r>
+        <w:rPr>
+          <w:sz w:val="24"/>
+          <w:szCs w:val="24"/>
+        </w:rPr>
+        <w:t>/sites-available/</w:t>
+      </w:r>
+      <w:proofErr w:type="spellStart"/>
+      <w:r>
+        <w:rPr>
+          <w:sz w:val="24"/>
+          <w:szCs w:val="24"/>
+        </w:rPr>
+        <w:t>configuration_file</w:t>
+      </w:r>
+      <w:proofErr w:type="spellEnd"/>
+      <w:r>
+        <w:rPr>
+          <w:sz w:val="24"/>
+          <w:szCs w:val="24"/>
+        </w:rPr>
+        <w:t xml:space="preserve"> </w:t>
+      </w:r>
+      <w:r>
+        <w:rPr>
+          <w:sz w:val="24"/>
+          <w:szCs w:val="24"/>
+        </w:rPr>
+        <w:t xml:space="preserve"> /</w:t>
+      </w:r>
+      <w:proofErr w:type="spellStart"/>
+      <w:r>
+        <w:rPr>
+          <w:sz w:val="24"/>
+          <w:szCs w:val="24"/>
+        </w:rPr>
+        <w:t>etc</w:t>
+      </w:r>
+      <w:proofErr w:type="spellEnd"/>
+      <w:r>
+        <w:rPr>
+          <w:sz w:val="24"/>
+          <w:szCs w:val="24"/>
+        </w:rPr>
+        <w:t>/</w:t>
+      </w:r>
+      <w:proofErr w:type="spellStart"/>
+      <w:r>
+        <w:rPr>
+          <w:sz w:val="24"/>
+          <w:szCs w:val="24"/>
+        </w:rPr>
+        <w:t>nginx</w:t>
+      </w:r>
+      <w:proofErr w:type="spellEnd"/>
+      <w:r>
+        <w:rPr>
+          <w:sz w:val="24"/>
+          <w:szCs w:val="24"/>
+        </w:rPr>
+        <w:t>/sites-enabled/</w:t>
+      </w:r>
+    </w:p>
+    <w:p>
+      <w:pPr>
+        <w:ind w:left="360"/>
+        <w:rPr>
+          <w:sz w:val="24"/>
+          <w:szCs w:val="24"/>
+        </w:rPr>
+      </w:pPr>
+      <w:r>
+        <w:rPr>
+          <w:sz w:val="24"/>
+          <w:szCs w:val="24"/>
+        </w:rPr>
+        <w:t xml:space="preserve">   </w:t>
+      </w:r>
+      <w:proofErr w:type="spellStart"/>
+      <w:proofErr w:type="gramStart"/>
+      <w:r>
+        <w:rPr>
+          <w:sz w:val="24"/>
+          <w:szCs w:val="24"/>
+        </w:rPr>
+        <w:t>sudo</w:t>
+      </w:r>
+      <w:proofErr w:type="spellEnd"/>
+      <w:proofErr w:type="gramEnd"/>
+      <w:r>
+        <w:rPr>
+          <w:sz w:val="24"/>
+          <w:szCs w:val="24"/>
+        </w:rPr>
+        <w:t xml:space="preserve"> </w:t>
+      </w:r>
+      <w:proofErr w:type="spellStart"/>
+      <w:r>
+        <w:rPr>
+          <w:sz w:val="24"/>
+          <w:szCs w:val="24"/>
+        </w:rPr>
+        <w:t>nginx</w:t>
+      </w:r>
+      <w:proofErr w:type="spellEnd"/>
+      <w:r>
+        <w:rPr>
+          <w:sz w:val="24"/>
+          <w:szCs w:val="24"/>
+        </w:rPr>
+        <w:t xml:space="preserve"> </w:t>
+      </w:r>
+      <w:r>
+        <w:rPr>
+          <w:sz w:val="24"/>
+          <w:szCs w:val="24"/>
+        </w:rPr>
+        <w:t>–</w:t>
+      </w:r>
+      <w:r>
+        <w:rPr>
+          <w:sz w:val="24"/>
+          <w:szCs w:val="24"/>
+        </w:rPr>
+        <w:t>t</w:t>
+      </w:r>
+    </w:p>
+    <w:p>
+      <w:pPr>
+        <w:ind w:left="360"/>
+        <w:rPr>
+          <w:sz w:val="24"/>
+          <w:szCs w:val="24"/>
+        </w:rPr>
+      </w:pPr>
+      <w:r>
+        <w:rPr>
+          <w:sz w:val="24"/>
+          <w:szCs w:val="24"/>
+        </w:rPr>
+        <w:t xml:space="preserve">   </w:t>
+      </w:r>
+      <w:proofErr w:type="spellStart"/>
+      <w:proofErr w:type="gramStart"/>
+      <w:r>
+        <w:rPr>
+          <w:sz w:val="24"/>
+          <w:szCs w:val="24"/>
+        </w:rPr>
+        <w:t>sudo</w:t>
+      </w:r>
+      <w:proofErr w:type="spellEnd"/>
+      <w:proofErr w:type="gramEnd"/>
+      <w:r>
+        <w:rPr>
+          <w:sz w:val="24"/>
+          <w:szCs w:val="24"/>
+        </w:rPr>
+        <w:t xml:space="preserve"> service </w:t>
+      </w:r>
+      <w:proofErr w:type="spellStart"/>
+      <w:r>
+        <w:rPr>
+          <w:sz w:val="24"/>
+          <w:szCs w:val="24"/>
+        </w:rPr>
+        <w:t>nginx</w:t>
+      </w:r>
+      <w:proofErr w:type="spellEnd"/>
+      <w:r>
+        <w:rPr>
+          <w:sz w:val="24"/>
+          <w:szCs w:val="24"/>
+        </w:rPr>
+        <w:t xml:space="preserve"> restart</w:t>
+      </w:r>
+    </w:p>
+    <w:p>
+      <w:pPr>
+        <w:ind w:left="360"/>
+        <w:rPr>
+          <w:sz w:val="24"/>
+          <w:szCs w:val="24"/>
+        </w:rPr>
+      </w:pPr>
+    </w:p>
+    <w:p>
+      <w:pPr>
+        <w:rPr>
+          <w:b/>
+          <w:bCs/>
+          <w:sz w:val="24"/>
+          <w:szCs w:val="24"/>
+        </w:rPr>
+      </w:pPr>
+      <w:r>
+        <w:rPr>
+          <w:b/>
+          <w:bCs/>
+          <w:sz w:val="24"/>
+          <w:szCs w:val="24"/>
+        </w:rPr>
+        <w:t>Step 1: Obtain SSL/TLS Certificate</w:t>
+      </w:r>
+    </w:p>
+    <w:p>
+      <w:pPr>
+        <w:ind w:left="360"/>
+        <w:rPr>
+          <w:sz w:val="24"/>
+          <w:szCs w:val="24"/>
+        </w:rPr>
+      </w:pPr>
+      <w:r>
+        <w:rPr>
+          <w:sz w:val="24"/>
+          <w:szCs w:val="24"/>
+        </w:rPr>
+        <w:t xml:space="preserve">Run </w:t>
+      </w:r>
+      <w:proofErr w:type="spellStart"/>
+      <w:r>
+        <w:rPr>
+          <w:sz w:val="24"/>
+          <w:szCs w:val="24"/>
+        </w:rPr>
+        <w:t>Certbot</w:t>
+      </w:r>
+      <w:proofErr w:type="spellEnd"/>
+      <w:r>
+        <w:rPr>
+          <w:sz w:val="24"/>
+          <w:szCs w:val="24"/>
+        </w:rPr>
+        <w:t xml:space="preserve"> to obtain an SSL/TLS certificate for your domain. Replace `example.com` with your actual domain name.</w:t>
+      </w:r>
+    </w:p>
+    <w:p>
+      <w:pPr>
+        <w:rPr>
+          <w:sz w:val="24"/>
+          <w:szCs w:val="24"/>
+        </w:rPr>
+      </w:pPr>
+    </w:p>
+    <w:p>
+      <w:pPr>
+        <w:ind w:left="360"/>
+        <w:rPr>
+          <w:sz w:val="24"/>
+          <w:szCs w:val="24"/>
+        </w:rPr>
+      </w:pPr>
+      <w:proofErr w:type="spellStart"/>
+      <w:proofErr w:type="gramStart"/>
+      <w:r>
+        <w:rPr>
+          <w:sz w:val="24"/>
+          <w:szCs w:val="24"/>
+        </w:rPr>
+        <w:t>sudo</w:t>
+      </w:r>
+      <w:proofErr w:type="spellEnd"/>
+      <w:proofErr w:type="gramEnd"/>
+      <w:r>
+        <w:rPr>
+          <w:sz w:val="24"/>
+          <w:szCs w:val="24"/>
+        </w:rPr>
+        <w:t xml:space="preserve"> </w:t>
+      </w:r>
+      <w:proofErr w:type="spellStart"/>
+      <w:r>
+        <w:rPr>
+          <w:sz w:val="24"/>
+          <w:szCs w:val="24"/>
+        </w:rPr>
+        <w:t>certbot</w:t>
+      </w:r>
+      <w:proofErr w:type="spellEnd"/>
+      <w:r>
+        <w:rPr>
+          <w:sz w:val="24"/>
+          <w:szCs w:val="24"/>
+        </w:rPr>
+        <w:t xml:space="preserve"> --</w:t>
+      </w:r>
+      <w:proofErr w:type="spellStart"/>
+      <w:r>
+        <w:rPr>
+          <w:sz w:val="24"/>
+          <w:szCs w:val="24"/>
+        </w:rPr>
+        <w:t>nginx</w:t>
+      </w:r>
+      <w:proofErr w:type="spellEnd"/>
+      <w:r>
+        <w:rPr>
+          <w:sz w:val="24"/>
+          <w:szCs w:val="24"/>
+        </w:rPr>
+        <w:t xml:space="preserve"> </w:t>
+      </w:r>
+    </w:p>
+    <w:p>
+      <w:pPr>
+        <w:ind w:left="360"/>
+        <w:rPr>
+          <w:sz w:val="24"/>
+          <w:szCs w:val="24"/>
+        </w:rPr>
+      </w:pPr>
+    </w:p>
+    <w:p>
+      <w:pPr>
+        <w:ind w:left="360"/>
+        <w:rPr>
+          <w:sz w:val="24"/>
+          <w:szCs w:val="24"/>
+        </w:rPr>
+      </w:pPr>
+      <w:proofErr w:type="spellStart"/>
+      <w:r>
+        <w:rPr>
+          <w:sz w:val="24"/>
+          <w:szCs w:val="24"/>
+        </w:rPr>
+        <w:t>Certbot</w:t>
+      </w:r>
+      <w:proofErr w:type="spellEnd"/>
+      <w:r>
+        <w:rPr>
+          <w:sz w:val="24"/>
+          <w:szCs w:val="24"/>
+        </w:rPr>
+        <w:t xml:space="preserve"> will automatically configure </w:t>
+      </w:r>
+      <w:proofErr w:type="spellStart"/>
+      <w:r>
+        <w:rPr>
+          <w:sz w:val="24"/>
+          <w:szCs w:val="24"/>
+        </w:rPr>
+        <w:t>Nginx</w:t>
+      </w:r>
+      <w:proofErr w:type="spellEnd"/>
+      <w:r>
+        <w:rPr>
+          <w:sz w:val="24"/>
+          <w:szCs w:val="24"/>
+        </w:rPr>
+        <w:t xml:space="preserve"> to use the obtained certificates. Follow the prompts to provide an email address and agree to the terms of service. </w:t>
+      </w:r>
+      <w:proofErr w:type="spellStart"/>
+      <w:r>
+        <w:rPr>
+          <w:sz w:val="24"/>
+          <w:szCs w:val="24"/>
+        </w:rPr>
+        <w:t>Certbot</w:t>
+      </w:r>
+      <w:proofErr w:type="spellEnd"/>
+      <w:r>
+        <w:rPr>
+          <w:sz w:val="24"/>
+          <w:szCs w:val="24"/>
+        </w:rPr>
+        <w:t xml:space="preserve"> will then communicate with Let's Encrypt to generate and install the SSL/TLS certificates.</w:t>
+      </w:r>
+    </w:p>
+    <w:p>
+      <w:pPr>
+        <w:ind w:left="360"/>
+        <w:rPr>
+          <w:sz w:val="24"/>
+          <w:szCs w:val="24"/>
+        </w:rPr>
+      </w:pPr>
+    </w:p>
+    <w:p>
+      <w:pPr>
+        <w:rPr>
+          <w:b/>
+          <w:bCs/>
+          <w:sz w:val="24"/>
+          <w:szCs w:val="24"/>
+        </w:rPr>
+      </w:pPr>
+      <w:r>
+        <w:rPr>
+          <w:b/>
+          <w:bCs/>
+          <w:sz w:val="24"/>
+          <w:szCs w:val="24"/>
+        </w:rPr>
+        <w:t xml:space="preserve">     </w:t>
+      </w:r>
+      <w:r>
+        <w:rPr>
+          <w:b/>
+          <w:bCs/>
+          <w:sz w:val="24"/>
+          <w:szCs w:val="24"/>
+        </w:rPr>
+        <w:t>Step 2: Configure SSL/TLS Redirect (Optional, but recommended)</w:t>
+      </w:r>
+    </w:p>
+    <w:p>
+      <w:pPr>
+        <w:ind w:left="360"/>
+        <w:rPr>
+          <w:sz w:val="24"/>
+          <w:szCs w:val="24"/>
+        </w:rPr>
+      </w:pPr>
+      <w:r>
+        <w:rPr>
+          <w:sz w:val="24"/>
+          <w:szCs w:val="24"/>
+        </w:rPr>
+        <w:t xml:space="preserve">By default, </w:t>
+      </w:r>
+      <w:proofErr w:type="spellStart"/>
+      <w:r>
+        <w:rPr>
+          <w:sz w:val="24"/>
+          <w:szCs w:val="24"/>
+        </w:rPr>
+        <w:t>Certbot</w:t>
+      </w:r>
+      <w:proofErr w:type="spellEnd"/>
+      <w:r>
+        <w:rPr>
+          <w:sz w:val="24"/>
+          <w:szCs w:val="24"/>
+        </w:rPr>
+        <w:t xml:space="preserve"> will configure your </w:t>
+      </w:r>
+      <w:proofErr w:type="spellStart"/>
+      <w:r>
+        <w:rPr>
+          <w:sz w:val="24"/>
+          <w:szCs w:val="24"/>
+        </w:rPr>
+        <w:t>Nginx</w:t>
+      </w:r>
+      <w:proofErr w:type="spellEnd"/>
+      <w:r>
+        <w:rPr>
+          <w:sz w:val="24"/>
+          <w:szCs w:val="24"/>
+        </w:rPr>
+        <w:t xml:space="preserve"> server block to use SSL/TLS. However, it won't force HTTPS automatically. To redirect all HTTP traffic to HTTPS, edit your </w:t>
+      </w:r>
+      <w:proofErr w:type="spellStart"/>
+      <w:r>
+        <w:rPr>
+          <w:sz w:val="24"/>
+          <w:szCs w:val="24"/>
+        </w:rPr>
+        <w:t>Nginx</w:t>
+      </w:r>
+      <w:proofErr w:type="spellEnd"/>
+      <w:r>
+        <w:rPr>
+          <w:sz w:val="24"/>
+          <w:szCs w:val="24"/>
+        </w:rPr>
+        <w:t xml:space="preserve"> configuration file:</w:t>
+      </w:r>
+    </w:p>
+    <w:p>
+      <w:pPr>
+        <w:ind w:left="360"/>
+        <w:rPr>
+          <w:sz w:val="24"/>
+          <w:szCs w:val="24"/>
+        </w:rPr>
+      </w:pPr>
+    </w:p>
+    <w:p>
+      <w:pPr>
+        <w:ind w:left="360"/>
+        <w:rPr>
+          <w:sz w:val="24"/>
+          <w:szCs w:val="24"/>
+        </w:rPr>
+      </w:pPr>
+      <w:proofErr w:type="gramStart"/>
+      <w:r>
+        <w:rPr>
+          <w:sz w:val="24"/>
+          <w:szCs w:val="24"/>
+        </w:rPr>
         <w:t>bash</w:t>
       </w:r>
       <w:proofErr w:type="gramEnd"/>
@@ -2230,6 +2829,128 @@
           <w:szCs w:val="24"/>
         </w:rPr>
       </w:pPr>
+      <w:proofErr w:type="spellStart"/>
+      <w:proofErr w:type="gramStart"/>
+      <w:r>
+        <w:rPr>
+          <w:sz w:val="24"/>
+          <w:szCs w:val="24"/>
+        </w:rPr>
+        <w:t>sudo</w:t>
+      </w:r>
+      <w:proofErr w:type="spellEnd"/>
+      <w:proofErr w:type="gramEnd"/>
+      <w:r>
+        <w:rPr>
+          <w:sz w:val="24"/>
+          <w:szCs w:val="24"/>
+        </w:rPr>
+        <w:t xml:space="preserve"> </w:t>
+      </w:r>
+      <w:proofErr w:type="spellStart"/>
+      <w:r>
+        <w:rPr>
+          <w:sz w:val="24"/>
+          <w:szCs w:val="24"/>
+        </w:rPr>
+        <w:t>nano</w:t>
+      </w:r>
+      <w:proofErr w:type="spellEnd"/>
+      <w:r>
+        <w:rPr>
+          <w:sz w:val="24"/>
+          <w:szCs w:val="24"/>
+        </w:rPr>
+        <w:t xml:space="preserve"> /etc/nginx/sites-available/example.com</w:t>
+      </w:r>
+    </w:p>
+    <w:p>
+      <w:pPr>
+        <w:ind w:left="360"/>
+        <w:rPr>
+          <w:sz w:val="24"/>
+          <w:szCs w:val="24"/>
+        </w:rPr>
+      </w:pPr>
+    </w:p>
+    <w:p>
+      <w:pPr>
+        <w:ind w:left="360"/>
+        <w:rPr>
+          <w:sz w:val="24"/>
+          <w:szCs w:val="24"/>
+        </w:rPr>
+      </w:pPr>
+      <w:r>
+        <w:rPr>
+          <w:sz w:val="24"/>
+          <w:szCs w:val="24"/>
+        </w:rPr>
+        <w:t>Add or modify the following lines inside the server block:</w:t>
+      </w:r>
+    </w:p>
+    <w:p>
+      <w:pPr>
+        <w:ind w:left="360"/>
+        <w:rPr>
+          <w:sz w:val="24"/>
+          <w:szCs w:val="24"/>
+        </w:rPr>
+      </w:pPr>
+    </w:p>
+    <w:p>
+      <w:pPr>
+        <w:ind w:left="360"/>
+        <w:rPr>
+          <w:sz w:val="24"/>
+          <w:szCs w:val="24"/>
+        </w:rPr>
+      </w:pPr>
+      <w:proofErr w:type="spellStart"/>
+      <w:proofErr w:type="gramStart"/>
+      <w:r>
+        <w:rPr>
+          <w:sz w:val="24"/>
+          <w:szCs w:val="24"/>
+        </w:rPr>
+        <w:t>nginx</w:t>
+      </w:r>
+      <w:proofErr w:type="spellEnd"/>
+      <w:proofErr w:type="gramEnd"/>
+    </w:p>
+    <w:p>
+      <w:pPr>
+        <w:ind w:left="360"/>
+        <w:rPr>
+          <w:sz w:val="24"/>
+          <w:szCs w:val="24"/>
+        </w:rPr>
+      </w:pPr>
+      <w:proofErr w:type="gramStart"/>
+      <w:r>
+        <w:rPr>
+          <w:sz w:val="24"/>
+          <w:szCs w:val="24"/>
+        </w:rPr>
+        <w:t>server</w:t>
+      </w:r>
+      <w:proofErr w:type="gramEnd"/>
+      <w:r>
+        <w:rPr>
+          <w:sz w:val="24"/>
+          <w:szCs w:val="24"/>
+        </w:rPr>
+        <w:t xml:space="preserve"> {</w:t>
+      </w:r>
+    </w:p>
+    <w:p>
+      <w:pPr>
+        <w:ind w:left="360"/>
+        <w:rPr>
+          <w:sz w:val="24"/>
+          <w:szCs w:val="24"/>
+        </w:rPr>
+      </w:pPr>
       <w:r>
         <w:rPr>
           <w:sz w:val="24"/>
@@ -2237,13 +2958,960 @@
         </w:rPr>
         <w:t xml:space="preserve">    </w:t>
       </w:r>
-      <w:proofErr w:type="spellStart"/>
       <w:proofErr w:type="gramStart"/>
       <w:r>
         <w:rPr>
           <w:sz w:val="24"/>
           <w:szCs w:val="24"/>
         </w:rPr>
+        <w:t>listen</w:t>
+      </w:r>
+      <w:proofErr w:type="gramEnd"/>
+      <w:r>
+        <w:rPr>
+          <w:sz w:val="24"/>
+          <w:szCs w:val="24"/>
+        </w:rPr>
+        <w:t xml:space="preserve"> 80;</w:t>
+      </w:r>
+    </w:p>
+    <w:p>
+      <w:pPr>
+        <w:ind w:left="360"/>
+        <w:rPr>
+          <w:sz w:val="24"/>
+          <w:szCs w:val="24"/>
+        </w:rPr>
+      </w:pPr>
+      <w:r>
+        <w:rPr>
+          <w:sz w:val="24"/>
+          <w:szCs w:val="24"/>
+        </w:rPr>
+        <w:t xml:space="preserve">    </w:t>
+      </w:r>
+      <w:proofErr w:type="spellStart"/>
+      <w:r>
+        <w:rPr>
+          <w:sz w:val="24"/>
+          <w:szCs w:val="24"/>
+        </w:rPr>
+        <w:t>server_name</w:t>
+      </w:r>
+      <w:proofErr w:type="spellEnd"/>
+      <w:r>
+        <w:rPr>
+          <w:sz w:val="24"/>
+          <w:szCs w:val="24"/>
+        </w:rPr>
+        <w:t xml:space="preserve"> example.com www.example.com;</w:t>
+      </w:r>
+    </w:p>
+    <w:p>
+      <w:pPr>
+        <w:ind w:left="360"/>
+        <w:rPr>
+          <w:sz w:val="24"/>
+          <w:szCs w:val="24"/>
+        </w:rPr>
+      </w:pPr>
+      <w:r>
+        <w:rPr>
+          <w:sz w:val="24"/>
+          <w:szCs w:val="24"/>
+        </w:rPr>
+        <w:t xml:space="preserve">    </w:t>
+      </w:r>
+      <w:proofErr w:type="gramStart"/>
+      <w:r>
+        <w:rPr>
+          <w:sz w:val="24"/>
+          <w:szCs w:val="24"/>
+        </w:rPr>
+        <w:t>return</w:t>
+      </w:r>
+      <w:proofErr w:type="gramEnd"/>
+      <w:r>
+        <w:rPr>
+          <w:sz w:val="24"/>
+          <w:szCs w:val="24"/>
+        </w:rPr>
+        <w:t xml:space="preserve"> 301 https://$host$request_uri;</w:t>
+      </w:r>
+    </w:p>
+    <w:p>
+      <w:pPr>
+        <w:ind w:left="360"/>
+        <w:rPr>
+          <w:sz w:val="24"/>
+          <w:szCs w:val="24"/>
+        </w:rPr>
+      </w:pPr>
+      <w:r>
+        <w:rPr>
+          <w:sz w:val="24"/>
+          <w:szCs w:val="24"/>
+        </w:rPr>
+        <w:t>}</w:t>
+      </w:r>
+    </w:p>
+    <w:p>
+      <w:pPr>
+        <w:ind w:left="360"/>
+        <w:rPr>
+          <w:sz w:val="24"/>
+          <w:szCs w:val="24"/>
+        </w:rPr>
+      </w:pPr>
+    </w:p>
+    <w:p>
+      <w:pPr>
+        <w:ind w:left="360"/>
+        <w:rPr>
+          <w:sz w:val="24"/>
+          <w:szCs w:val="24"/>
+        </w:rPr>
+      </w:pPr>
+      <w:proofErr w:type="gramStart"/>
+      <w:r>
+        <w:rPr>
+          <w:sz w:val="24"/>
+          <w:szCs w:val="24"/>
+        </w:rPr>
+        <w:t>server</w:t>
+      </w:r>
+      <w:proofErr w:type="gramEnd"/>
+      <w:r>
+        <w:rPr>
+          <w:sz w:val="24"/>
+          <w:szCs w:val="24"/>
+        </w:rPr>
+        <w:t xml:space="preserve"> {</w:t>
+      </w:r>
+    </w:p>
+    <w:p>
+      <w:pPr>
+        <w:ind w:left="360"/>
+        <w:rPr>
+          <w:sz w:val="24"/>
+          <w:szCs w:val="24"/>
+        </w:rPr>
+      </w:pPr>
+      <w:r>
+        <w:rPr>
+          <w:sz w:val="24"/>
+          <w:szCs w:val="24"/>
+        </w:rPr>
+        <w:t xml:space="preserve">    </w:t>
+      </w:r>
+      <w:proofErr w:type="gramStart"/>
+      <w:r>
+        <w:rPr>
+          <w:sz w:val="24"/>
+          <w:szCs w:val="24"/>
+        </w:rPr>
+        <w:t>listen</w:t>
+      </w:r>
+      <w:proofErr w:type="gramEnd"/>
+      <w:r>
+        <w:rPr>
+          <w:sz w:val="24"/>
+          <w:szCs w:val="24"/>
+        </w:rPr>
+        <w:t xml:space="preserve"> 443 </w:t>
+      </w:r>
+      <w:proofErr w:type="spellStart"/>
+      <w:r>
+        <w:rPr>
+          <w:sz w:val="24"/>
+          <w:szCs w:val="24"/>
+        </w:rPr>
+        <w:t>ssl</w:t>
+      </w:r>
+      <w:proofErr w:type="spellEnd"/>
+      <w:r>
+        <w:rPr>
+          <w:sz w:val="24"/>
+          <w:szCs w:val="24"/>
+        </w:rPr>
+        <w:t>;</w:t>
+      </w:r>
+    </w:p>
+    <w:p>
+      <w:pPr>
+        <w:ind w:left="360"/>
+        <w:rPr>
+          <w:sz w:val="24"/>
+          <w:szCs w:val="24"/>
+        </w:rPr>
+      </w:pPr>
+      <w:r>
+        <w:rPr>
+          <w:sz w:val="24"/>
+          <w:szCs w:val="24"/>
+        </w:rPr>
+        <w:t xml:space="preserve">    </w:t>
+      </w:r>
+      <w:proofErr w:type="spellStart"/>
+      <w:r>
+        <w:rPr>
+          <w:sz w:val="24"/>
+          <w:szCs w:val="24"/>
+        </w:rPr>
+        <w:t>server_name</w:t>
+      </w:r>
+      <w:proofErr w:type="spellEnd"/>
+      <w:r>
+        <w:rPr>
+          <w:sz w:val="24"/>
+          <w:szCs w:val="24"/>
+        </w:rPr>
+        <w:t xml:space="preserve"> example.com www.example.com;</w:t>
+      </w:r>
+    </w:p>
+    <w:p>
+      <w:pPr>
+        <w:ind w:left="360"/>
+        <w:rPr>
+          <w:sz w:val="24"/>
+          <w:szCs w:val="24"/>
+        </w:rPr>
+      </w:pPr>
+    </w:p>
+    <w:p>
+      <w:pPr>
+        <w:ind w:left="360"/>
+        <w:rPr>
+          <w:b/>
+          <w:bCs/>
+          <w:sz w:val="24"/>
+          <w:szCs w:val="24"/>
+        </w:rPr>
+      </w:pPr>
+      <w:r>
+        <w:rPr>
+          <w:b/>
+          <w:bCs/>
+          <w:sz w:val="24"/>
+          <w:szCs w:val="24"/>
+        </w:rPr>
+        <w:t xml:space="preserve">    # SSL/TLS configuration</w:t>
+      </w:r>
+    </w:p>
+    <w:p>
+      <w:pPr>
+        <w:ind w:left="360"/>
+        <w:rPr>
+          <w:sz w:val="24"/>
+          <w:szCs w:val="24"/>
+        </w:rPr>
+      </w:pPr>
+      <w:r>
+        <w:rPr>
+          <w:sz w:val="24"/>
+          <w:szCs w:val="24"/>
+        </w:rPr>
+        <w:t xml:space="preserve">    </w:t>
+      </w:r>
+      <w:proofErr w:type="spellStart"/>
+      <w:r>
+        <w:rPr>
+          <w:sz w:val="24"/>
+          <w:szCs w:val="24"/>
+        </w:rPr>
+        <w:t>ssl_certificate</w:t>
+      </w:r>
+      <w:proofErr w:type="spellEnd"/>
+      <w:r>
+        <w:rPr>
+          <w:sz w:val="24"/>
+          <w:szCs w:val="24"/>
+        </w:rPr>
+        <w:t xml:space="preserve"> /</w:t>
+      </w:r>
+      <w:proofErr w:type="spellStart"/>
+      <w:r>
+        <w:rPr>
+          <w:sz w:val="24"/>
+          <w:szCs w:val="24"/>
+        </w:rPr>
+        <w:t>etc</w:t>
+      </w:r>
+      <w:proofErr w:type="spellEnd"/>
+      <w:r>
+        <w:rPr>
+          <w:sz w:val="24"/>
+          <w:szCs w:val="24"/>
+        </w:rPr>
+        <w:t>/</w:t>
+      </w:r>
+      <w:proofErr w:type="spellStart"/>
+      <w:r>
+        <w:rPr>
+          <w:sz w:val="24"/>
+          <w:szCs w:val="24"/>
+        </w:rPr>
+        <w:t>letsencrypt</w:t>
+      </w:r>
+      <w:proofErr w:type="spellEnd"/>
+      <w:r>
+        <w:rPr>
+          <w:sz w:val="24"/>
+          <w:szCs w:val="24"/>
+        </w:rPr>
+        <w:t>/live/example.com/</w:t>
+      </w:r>
+      <w:proofErr w:type="spellStart"/>
+      <w:r>
+        <w:rPr>
+          <w:sz w:val="24"/>
+          <w:szCs w:val="24"/>
+        </w:rPr>
+        <w:t>fullchain.pem</w:t>
+      </w:r>
+      <w:proofErr w:type="spellEnd"/>
+      <w:r>
+        <w:rPr>
+          <w:sz w:val="24"/>
+          <w:szCs w:val="24"/>
+        </w:rPr>
+        <w:t>;</w:t>
+      </w:r>
+    </w:p>
+    <w:p>
+      <w:pPr>
+        <w:ind w:left="360"/>
+        <w:rPr>
+          <w:sz w:val="24"/>
+          <w:szCs w:val="24"/>
+        </w:rPr>
+      </w:pPr>
+      <w:r>
+        <w:rPr>
+          <w:sz w:val="24"/>
+          <w:szCs w:val="24"/>
+        </w:rPr>
+        <w:t xml:space="preserve">    </w:t>
+      </w:r>
+      <w:proofErr w:type="spellStart"/>
+      <w:r>
+        <w:rPr>
+          <w:sz w:val="24"/>
+          <w:szCs w:val="24"/>
+        </w:rPr>
+        <w:t>ssl_certificate_key</w:t>
+      </w:r>
+      <w:proofErr w:type="spellEnd"/>
+      <w:r>
+        <w:rPr>
+          <w:sz w:val="24"/>
+          <w:szCs w:val="24"/>
+        </w:rPr>
+        <w:t xml:space="preserve"> /</w:t>
+      </w:r>
+      <w:proofErr w:type="spellStart"/>
+      <w:r>
+        <w:rPr>
+          <w:sz w:val="24"/>
+          <w:szCs w:val="24"/>
+        </w:rPr>
+        <w:t>etc</w:t>
+      </w:r>
+      <w:proofErr w:type="spellEnd"/>
+      <w:r>
+        <w:rPr>
+          <w:sz w:val="24"/>
+          <w:szCs w:val="24"/>
+        </w:rPr>
+        <w:t>/</w:t>
+      </w:r>
+      <w:proofErr w:type="spellStart"/>
+      <w:r>
+        <w:rPr>
+          <w:sz w:val="24"/>
+          <w:szCs w:val="24"/>
+        </w:rPr>
+        <w:t>letsencrypt</w:t>
+      </w:r>
+      <w:proofErr w:type="spellEnd"/>
+      <w:r>
+        <w:rPr>
+          <w:sz w:val="24"/>
+          <w:szCs w:val="24"/>
+        </w:rPr>
+        <w:t>/live/example.com/</w:t>
+      </w:r>
+      <w:proofErr w:type="spellStart"/>
+      <w:r>
+        <w:rPr>
+          <w:sz w:val="24"/>
+          <w:szCs w:val="24"/>
+        </w:rPr>
+        <w:t>privkey.pem</w:t>
+      </w:r>
+      <w:proofErr w:type="spellEnd"/>
+      <w:r>
+        <w:rPr>
+          <w:sz w:val="24"/>
+          <w:szCs w:val="24"/>
+        </w:rPr>
+        <w:t>;</w:t>
+      </w:r>
+    </w:p>
+    <w:p>
+      <w:pPr>
+        <w:ind w:left="360"/>
+        <w:rPr>
+          <w:sz w:val="24"/>
+          <w:szCs w:val="24"/>
+        </w:rPr>
+      </w:pPr>
+      <w:r>
+        <w:rPr>
+          <w:sz w:val="24"/>
+          <w:szCs w:val="24"/>
+        </w:rPr>
+        <w:t xml:space="preserve">    </w:t>
+      </w:r>
+      <w:proofErr w:type="gramStart"/>
+      <w:r>
+        <w:rPr>
+          <w:sz w:val="24"/>
+          <w:szCs w:val="24"/>
+        </w:rPr>
+        <w:t>include</w:t>
+      </w:r>
+      <w:proofErr w:type="gramEnd"/>
+      <w:r>
+        <w:rPr>
+          <w:sz w:val="24"/>
+          <w:szCs w:val="24"/>
+        </w:rPr>
+        <w:t xml:space="preserve"> /</w:t>
+      </w:r>
+      <w:proofErr w:type="spellStart"/>
+      <w:r>
+        <w:rPr>
+          <w:sz w:val="24"/>
+          <w:szCs w:val="24"/>
+        </w:rPr>
+        <w:t>etc</w:t>
+      </w:r>
+      <w:proofErr w:type="spellEnd"/>
+      <w:r>
+        <w:rPr>
+          <w:sz w:val="24"/>
+          <w:szCs w:val="24"/>
+        </w:rPr>
+        <w:t>/</w:t>
+      </w:r>
+      <w:proofErr w:type="spellStart"/>
+      <w:r>
+        <w:rPr>
+          <w:sz w:val="24"/>
+          <w:szCs w:val="24"/>
+        </w:rPr>
+        <w:t>letsencrypt</w:t>
+      </w:r>
+      <w:proofErr w:type="spellEnd"/>
+      <w:r>
+        <w:rPr>
+          <w:sz w:val="24"/>
+          <w:szCs w:val="24"/>
+        </w:rPr>
+        <w:t>/options-</w:t>
+      </w:r>
+      <w:proofErr w:type="spellStart"/>
+      <w:r>
+        <w:rPr>
+          <w:sz w:val="24"/>
+          <w:szCs w:val="24"/>
+        </w:rPr>
+        <w:t>ssl</w:t>
+      </w:r>
+      <w:proofErr w:type="spellEnd"/>
+      <w:r>
+        <w:rPr>
+          <w:sz w:val="24"/>
+          <w:szCs w:val="24"/>
+        </w:rPr>
+        <w:t>-</w:t>
+      </w:r>
+      <w:proofErr w:type="spellStart"/>
+      <w:r>
+        <w:rPr>
+          <w:sz w:val="24"/>
+          <w:szCs w:val="24"/>
+        </w:rPr>
+        <w:t>nginx.conf</w:t>
+      </w:r>
+      <w:proofErr w:type="spellEnd"/>
+      <w:r>
+        <w:rPr>
+          <w:sz w:val="24"/>
+          <w:szCs w:val="24"/>
+        </w:rPr>
+        <w:t>;</w:t>
+      </w:r>
+    </w:p>
+    <w:p>
+      <w:pPr>
+        <w:ind w:left="360"/>
+        <w:rPr>
+          <w:sz w:val="24"/>
+          <w:szCs w:val="24"/>
+        </w:rPr>
+      </w:pPr>
+      <w:r>
+        <w:rPr>
+          <w:sz w:val="24"/>
+          <w:szCs w:val="24"/>
+        </w:rPr>
+        <w:t xml:space="preserve">    </w:t>
+      </w:r>
+      <w:proofErr w:type="spellStart"/>
+      <w:r>
+        <w:rPr>
+          <w:sz w:val="24"/>
+          <w:szCs w:val="24"/>
+        </w:rPr>
+        <w:t>ssl_dhparam</w:t>
+      </w:r>
+      <w:proofErr w:type="spellEnd"/>
+      <w:r>
+        <w:rPr>
+          <w:sz w:val="24"/>
+          <w:szCs w:val="24"/>
+        </w:rPr>
+        <w:t xml:space="preserve"> /</w:t>
+      </w:r>
+      <w:proofErr w:type="spellStart"/>
+      <w:r>
+        <w:rPr>
+          <w:sz w:val="24"/>
+          <w:szCs w:val="24"/>
+        </w:rPr>
+        <w:t>etc</w:t>
+      </w:r>
+      <w:proofErr w:type="spellEnd"/>
+      <w:r>
+        <w:rPr>
+          <w:sz w:val="24"/>
+          <w:szCs w:val="24"/>
+        </w:rPr>
+        <w:t>/</w:t>
+      </w:r>
+      <w:proofErr w:type="spellStart"/>
+      <w:r>
+        <w:rPr>
+          <w:sz w:val="24"/>
+          <w:szCs w:val="24"/>
+        </w:rPr>
+        <w:t>letsencrypt</w:t>
+      </w:r>
+      <w:proofErr w:type="spellEnd"/>
+      <w:r>
+        <w:rPr>
+          <w:sz w:val="24"/>
+          <w:szCs w:val="24"/>
+        </w:rPr>
+        <w:t>/</w:t>
+      </w:r>
+      <w:proofErr w:type="spellStart"/>
+      <w:r>
+        <w:rPr>
+          <w:sz w:val="24"/>
+          <w:szCs w:val="24"/>
+        </w:rPr>
+        <w:t>ssl-dhparams.pem</w:t>
+      </w:r>
+      <w:proofErr w:type="spellEnd"/>
+      <w:r>
+        <w:rPr>
+          <w:sz w:val="24"/>
+          <w:szCs w:val="24"/>
+        </w:rPr>
+        <w:t>;</w:t>
+      </w:r>
+    </w:p>
+    <w:p>
+      <w:pPr>
+        <w:ind w:left="360"/>
+        <w:rPr>
+          <w:sz w:val="24"/>
+          <w:szCs w:val="24"/>
+        </w:rPr>
+      </w:pPr>
+    </w:p>
+    <w:p>
+      <w:pPr>
+        <w:ind w:left="360"/>
+        <w:rPr>
+          <w:sz w:val="24"/>
+          <w:szCs w:val="24"/>
+        </w:rPr>
+      </w:pPr>
+      <w:r>
+        <w:rPr>
+          <w:sz w:val="24"/>
+          <w:szCs w:val="24"/>
+        </w:rPr>
+        <w:t xml:space="preserve">    </w:t>
+      </w:r>
+      <w:r>
+        <w:rPr>
+          <w:sz w:val="24"/>
+          <w:szCs w:val="24"/>
+        </w:rPr>
+        <w:t>(</w:t>
+      </w:r>
+      <w:proofErr w:type="gramStart"/>
+      <w:r>
+        <w:rPr>
+          <w:sz w:val="24"/>
+          <w:szCs w:val="24"/>
+        </w:rPr>
+        <w:t>other</w:t>
+      </w:r>
+      <w:proofErr w:type="gramEnd"/>
+      <w:r>
+        <w:rPr>
+          <w:sz w:val="24"/>
+          <w:szCs w:val="24"/>
+        </w:rPr>
+        <w:t xml:space="preserve"> SSL/TLS settings if needed)</w:t>
+      </w:r>
+    </w:p>
+    <w:p>
+      <w:pPr>
+        <w:ind w:left="360"/>
+        <w:rPr>
+          <w:sz w:val="24"/>
+          <w:szCs w:val="24"/>
+        </w:rPr>
+      </w:pPr>
+    </w:p>
+    <w:p>
+      <w:pPr>
+        <w:ind w:left="360"/>
+        <w:rPr>
+          <w:sz w:val="24"/>
+          <w:szCs w:val="24"/>
+        </w:rPr>
+      </w:pPr>
+      <w:r>
+        <w:rPr>
+          <w:sz w:val="24"/>
+          <w:szCs w:val="24"/>
+        </w:rPr>
+        <w:t xml:space="preserve">    </w:t>
+      </w:r>
+      <w:proofErr w:type="gramStart"/>
+      <w:r>
+        <w:rPr>
+          <w:sz w:val="24"/>
+          <w:szCs w:val="24"/>
+        </w:rPr>
+        <w:t>location</w:t>
+      </w:r>
+      <w:proofErr w:type="gramEnd"/>
+      <w:r>
+        <w:rPr>
+          <w:sz w:val="24"/>
+          <w:szCs w:val="24"/>
+        </w:rPr>
+        <w:t xml:space="preserve"> / {</w:t>
+      </w:r>
+    </w:p>
+    <w:p>
+      <w:pPr>
+        <w:ind w:left="360"/>
+        <w:rPr>
+          <w:sz w:val="24"/>
+          <w:szCs w:val="24"/>
+        </w:rPr>
+      </w:pPr>
+      <w:r>
+        <w:rPr>
+          <w:sz w:val="24"/>
+          <w:szCs w:val="24"/>
+        </w:rPr>
+        <w:t xml:space="preserve">        </w:t>
+      </w:r>
+      <w:proofErr w:type="spellStart"/>
+      <w:r>
+        <w:rPr>
+          <w:sz w:val="24"/>
+          <w:szCs w:val="24"/>
+        </w:rPr>
+        <w:t>proxy_pass</w:t>
+      </w:r>
+      <w:proofErr w:type="spellEnd"/>
+      <w:r>
+        <w:rPr>
+          <w:sz w:val="24"/>
+          <w:szCs w:val="24"/>
+        </w:rPr>
+        <w:t xml:space="preserve"> http://localhost:your_node_app_port;</w:t>
+      </w:r>
+    </w:p>
+    <w:p>
+      <w:pPr>
+        <w:ind w:left="360"/>
+        <w:rPr>
+          <w:sz w:val="24"/>
+          <w:szCs w:val="24"/>
+        </w:rPr>
+      </w:pPr>
+      <w:r>
+        <w:rPr>
+          <w:sz w:val="24"/>
+          <w:szCs w:val="24"/>
+        </w:rPr>
+        <w:t xml:space="preserve">        </w:t>
+      </w:r>
+      <w:r>
+        <w:rPr>
+          <w:sz w:val="24"/>
+          <w:szCs w:val="24"/>
+        </w:rPr>
+        <w:t>(</w:t>
+      </w:r>
+      <w:proofErr w:type="gramStart"/>
+      <w:r>
+        <w:rPr>
+          <w:sz w:val="24"/>
+          <w:szCs w:val="24"/>
+        </w:rPr>
+        <w:t>other</w:t>
+      </w:r>
+      <w:proofErr w:type="gramEnd"/>
+      <w:r>
+        <w:rPr>
+          <w:sz w:val="24"/>
+          <w:szCs w:val="24"/>
+        </w:rPr>
+        <w:t xml:space="preserve"> proxy settings if needed)</w:t>
+      </w:r>
+    </w:p>
+    <w:p>
+      <w:pPr>
+        <w:ind w:left="360"/>
+        <w:rPr>
+          <w:sz w:val="24"/>
+          <w:szCs w:val="24"/>
+        </w:rPr>
+      </w:pPr>
+      <w:r>
+        <w:rPr>
+          <w:sz w:val="24"/>
+          <w:szCs w:val="24"/>
+        </w:rPr>
+        <w:t xml:space="preserve">    }</w:t>
+      </w:r>
+    </w:p>
+    <w:p>
+      <w:pPr>
+        <w:ind w:left="360"/>
+        <w:rPr>
+          <w:sz w:val="24"/>
+          <w:szCs w:val="24"/>
+        </w:rPr>
+      </w:pPr>
+      <w:r>
+        <w:rPr>
+          <w:sz w:val="24"/>
+          <w:szCs w:val="24"/>
+        </w:rPr>
+        <w:t xml:space="preserve">    </w:t>
+      </w:r>
+    </w:p>
+    <w:p>
+      <w:pPr>
+        <w:ind w:left="360"/>
+        <w:rPr>
+          <w:sz w:val="24"/>
+          <w:szCs w:val="24"/>
+        </w:rPr>
+      </w:pPr>
+      <w:r>
+        <w:rPr>
+          <w:sz w:val="24"/>
+          <w:szCs w:val="24"/>
+        </w:rPr>
+        <w:t xml:space="preserve">    </w:t>
+      </w:r>
+      <w:r>
+        <w:rPr>
+          <w:sz w:val="24"/>
+          <w:szCs w:val="24"/>
+        </w:rPr>
+        <w:t xml:space="preserve"> (</w:t>
+      </w:r>
+      <w:proofErr w:type="gramStart"/>
+      <w:r>
+        <w:rPr>
+          <w:sz w:val="24"/>
+          <w:szCs w:val="24"/>
+        </w:rPr>
+        <w:t>other</w:t>
+      </w:r>
+      <w:proofErr w:type="gramEnd"/>
+      <w:r>
+        <w:rPr>
+          <w:sz w:val="24"/>
+          <w:szCs w:val="24"/>
+        </w:rPr>
+        <w:t xml:space="preserve"> server configurations if needed)</w:t>
+      </w:r>
+    </w:p>
+    <w:p>
+      <w:pPr>
+        <w:ind w:left="360"/>
+        <w:rPr>
+          <w:sz w:val="24"/>
+          <w:szCs w:val="24"/>
+        </w:rPr>
+      </w:pPr>
+      <w:r>
+        <w:rPr>
+          <w:sz w:val="24"/>
+          <w:szCs w:val="24"/>
+        </w:rPr>
+        <w:t>}</w:t>
+      </w:r>
+    </w:p>
+    <w:p>
+      <w:pPr>
+        <w:ind w:left="360"/>
+        <w:rPr>
+          <w:sz w:val="24"/>
+          <w:szCs w:val="24"/>
+        </w:rPr>
+      </w:pPr>
+    </w:p>
+    <w:p>
+      <w:pPr>
+        <w:ind w:left="360"/>
+        <w:rPr>
+          <w:sz w:val="24"/>
+          <w:szCs w:val="24"/>
+        </w:rPr>
+      </w:pPr>
+      <w:r>
+        <w:rPr>
+          <w:sz w:val="24"/>
+          <w:szCs w:val="24"/>
+        </w:rPr>
+        <w:lastRenderedPageBreak/>
+        <w:t>Save the file and exit the text editor.</w:t>
+      </w:r>
+    </w:p>
+    <w:p>
+      <w:pPr>
+        <w:ind w:left="360"/>
+        <w:rPr>
+          <w:sz w:val="24"/>
+          <w:szCs w:val="24"/>
+        </w:rPr>
+      </w:pPr>
+    </w:p>
+    <w:p>
+      <w:pPr>
+        <w:ind w:left="360"/>
+        <w:rPr>
+          <w:b/>
+          <w:bCs/>
+          <w:sz w:val="24"/>
+          <w:szCs w:val="24"/>
+        </w:rPr>
+      </w:pPr>
+      <w:r>
+        <w:rPr>
+          <w:b/>
+          <w:bCs/>
+          <w:sz w:val="24"/>
+          <w:szCs w:val="24"/>
+        </w:rPr>
+        <w:t xml:space="preserve">Step 3: Test </w:t>
+      </w:r>
+      <w:proofErr w:type="spellStart"/>
+      <w:r>
+        <w:rPr>
+          <w:b/>
+          <w:bCs/>
+          <w:sz w:val="24"/>
+          <w:szCs w:val="24"/>
+        </w:rPr>
+        <w:t>Nginx</w:t>
+      </w:r>
+      <w:proofErr w:type="spellEnd"/>
+      <w:r>
+        <w:rPr>
+          <w:b/>
+          <w:bCs/>
+          <w:sz w:val="24"/>
+          <w:szCs w:val="24"/>
+        </w:rPr>
+        <w:t xml:space="preserve"> Configuration</w:t>
+      </w:r>
+    </w:p>
+    <w:p>
+      <w:pPr>
+        <w:ind w:left="360"/>
+        <w:rPr>
+          <w:sz w:val="24"/>
+          <w:szCs w:val="24"/>
+        </w:rPr>
+      </w:pPr>
+      <w:r>
+        <w:rPr>
+          <w:sz w:val="24"/>
+          <w:szCs w:val="24"/>
+        </w:rPr>
+        <w:t xml:space="preserve">Before restarting </w:t>
+      </w:r>
+      <w:proofErr w:type="spellStart"/>
+      <w:r>
+        <w:rPr>
+          <w:sz w:val="24"/>
+          <w:szCs w:val="24"/>
+        </w:rPr>
+        <w:t>Nginx</w:t>
+      </w:r>
+      <w:proofErr w:type="spellEnd"/>
+      <w:r>
+        <w:rPr>
+          <w:sz w:val="24"/>
+          <w:szCs w:val="24"/>
+        </w:rPr>
+        <w:t>, it's a good practice to test the configuration for syntax errors:</w:t>
+      </w:r>
+    </w:p>
+    <w:p>
+      <w:pPr>
+        <w:ind w:left="360"/>
+        <w:rPr>
+          <w:sz w:val="24"/>
+          <w:szCs w:val="24"/>
+        </w:rPr>
+      </w:pPr>
+    </w:p>
+    <w:p>
+      <w:pPr>
+        <w:ind w:left="360"/>
+        <w:rPr>
+          <w:sz w:val="24"/>
+          <w:szCs w:val="24"/>
+        </w:rPr>
+      </w:pPr>
+      <w:proofErr w:type="spellStart"/>
+      <w:proofErr w:type="gramStart"/>
+      <w:r>
+        <w:rPr>
+          <w:sz w:val="24"/>
+          <w:szCs w:val="24"/>
+        </w:rPr>
         <w:t>sudo</w:t>
       </w:r>
       <w:proofErr w:type="spellEnd"/>
@@ -2253,76 +3921,161 @@
           <w:sz w:val="24"/>
           <w:szCs w:val="24"/>
         </w:rPr>
-        <w:t xml:space="preserve"> apt-get install </w:t>
-      </w:r>
-      <w:proofErr w:type="spellStart"/>
-      <w:r>
-        <w:rPr>
-          <w:sz w:val="24"/>
-          <w:szCs w:val="24"/>
-        </w:rPr>
-        <w:t>certbot</w:t>
-      </w:r>
-      <w:proofErr w:type="spellEnd"/>
-    </w:p>
-    <w:p>
-      <w:pPr>
-        <w:ind w:left="360"/>
-        <w:rPr>
-          <w:sz w:val="24"/>
-          <w:szCs w:val="24"/>
-        </w:rPr>
-      </w:pPr>
-      <w:r>
-        <w:rPr>
-          <w:sz w:val="24"/>
-          <w:szCs w:val="24"/>
-        </w:rPr>
-        <w:t xml:space="preserve">    ```</w:t>
-      </w:r>
-    </w:p>
-    <w:p>
-      <w:pPr>
-        <w:ind w:left="360"/>
-        <w:rPr>
-          <w:sz w:val="24"/>
-          <w:szCs w:val="24"/>
-        </w:rPr>
-      </w:pPr>
-    </w:p>
-    <w:p>
-      <w:pPr>
-        <w:rPr>
-          <w:b/>
-          <w:bCs/>
-          <w:sz w:val="24"/>
-          <w:szCs w:val="24"/>
-        </w:rPr>
-      </w:pPr>
-      <w:r>
-        <w:rPr>
-          <w:b/>
-          <w:bCs/>
-          <w:sz w:val="24"/>
-          <w:szCs w:val="24"/>
-        </w:rPr>
-        <w:t>Step 1: Obtain SSL/TLS Certificate</w:t>
-      </w:r>
-    </w:p>
-    <w:p>
-      <w:pPr>
-        <w:ind w:left="360"/>
-        <w:rPr>
-          <w:sz w:val="24"/>
-          <w:szCs w:val="24"/>
-        </w:rPr>
-      </w:pPr>
-      <w:r>
-        <w:rPr>
-          <w:sz w:val="24"/>
-          <w:szCs w:val="24"/>
-        </w:rPr>
-        <w:t xml:space="preserve">Run </w:t>
+        <w:t xml:space="preserve"> </w:t>
+      </w:r>
+      <w:proofErr w:type="spellStart"/>
+      <w:r>
+        <w:rPr>
+          <w:sz w:val="24"/>
+          <w:szCs w:val="24"/>
+        </w:rPr>
+        <w:t>nginx</w:t>
+      </w:r>
+      <w:proofErr w:type="spellEnd"/>
+      <w:r>
+        <w:rPr>
+          <w:sz w:val="24"/>
+          <w:szCs w:val="24"/>
+        </w:rPr>
+        <w:t xml:space="preserve"> -t</w:t>
+      </w:r>
+    </w:p>
+    <w:p>
+      <w:pPr>
+        <w:ind w:left="360"/>
+        <w:rPr>
+          <w:sz w:val="24"/>
+          <w:szCs w:val="24"/>
+        </w:rPr>
+      </w:pPr>
+    </w:p>
+    <w:p>
+      <w:pPr>
+        <w:ind w:left="360"/>
+        <w:rPr>
+          <w:sz w:val="24"/>
+          <w:szCs w:val="24"/>
+        </w:rPr>
+      </w:pPr>
+      <w:r>
+        <w:rPr>
+          <w:sz w:val="24"/>
+          <w:szCs w:val="24"/>
+        </w:rPr>
+        <w:t xml:space="preserve">If the configuration test passes without any errors, you can proceed to restart </w:t>
+      </w:r>
+      <w:proofErr w:type="spellStart"/>
+      <w:r>
+        <w:rPr>
+          <w:sz w:val="24"/>
+          <w:szCs w:val="24"/>
+        </w:rPr>
+        <w:t>Nginx</w:t>
+      </w:r>
+      <w:proofErr w:type="spellEnd"/>
+      <w:r>
+        <w:rPr>
+          <w:sz w:val="24"/>
+          <w:szCs w:val="24"/>
+        </w:rPr>
+        <w:t>:</w:t>
+      </w:r>
+    </w:p>
+    <w:p>
+      <w:pPr>
+        <w:ind w:left="360"/>
+        <w:rPr>
+          <w:sz w:val="24"/>
+          <w:szCs w:val="24"/>
+        </w:rPr>
+      </w:pPr>
+    </w:p>
+    <w:p>
+      <w:pPr>
+        <w:ind w:left="360"/>
+        <w:rPr>
+          <w:sz w:val="24"/>
+          <w:szCs w:val="24"/>
+        </w:rPr>
+      </w:pPr>
+      <w:proofErr w:type="spellStart"/>
+      <w:proofErr w:type="gramStart"/>
+      <w:r>
+        <w:rPr>
+          <w:sz w:val="24"/>
+          <w:szCs w:val="24"/>
+        </w:rPr>
+        <w:t>sudo</w:t>
+      </w:r>
+      <w:proofErr w:type="spellEnd"/>
+      <w:proofErr w:type="gramEnd"/>
+      <w:r>
+        <w:rPr>
+          <w:sz w:val="24"/>
+          <w:szCs w:val="24"/>
+        </w:rPr>
+        <w:t xml:space="preserve"> service </w:t>
+      </w:r>
+      <w:proofErr w:type="spellStart"/>
+      <w:r>
+        <w:rPr>
+          <w:sz w:val="24"/>
+          <w:szCs w:val="24"/>
+        </w:rPr>
+        <w:t>nginx</w:t>
+      </w:r>
+      <w:proofErr w:type="spellEnd"/>
+      <w:r>
+        <w:rPr>
+          <w:sz w:val="24"/>
+          <w:szCs w:val="24"/>
+        </w:rPr>
+        <w:t xml:space="preserve"> restart</w:t>
+      </w:r>
+    </w:p>
+    <w:p>
+      <w:pPr>
+        <w:ind w:left="360"/>
+        <w:rPr>
+          <w:sz w:val="24"/>
+          <w:szCs w:val="24"/>
+        </w:rPr>
+      </w:pPr>
+    </w:p>
+    <w:p>
+      <w:pPr>
+        <w:ind w:left="360"/>
+        <w:rPr>
+          <w:b/>
+          <w:bCs/>
+          <w:sz w:val="24"/>
+          <w:szCs w:val="24"/>
+        </w:rPr>
+      </w:pPr>
+      <w:r>
+        <w:rPr>
+          <w:b/>
+          <w:bCs/>
+          <w:sz w:val="24"/>
+          <w:szCs w:val="24"/>
+        </w:rPr>
+        <w:t>Step 4: Automatic Renewal (Important)</w:t>
+      </w:r>
+    </w:p>
+    <w:p>
+      <w:pPr>
+        <w:ind w:left="360"/>
+        <w:rPr>
+          <w:sz w:val="24"/>
+          <w:szCs w:val="24"/>
+        </w:rPr>
+      </w:pPr>
+      <w:r>
+        <w:rPr>
+          <w:sz w:val="24"/>
+          <w:szCs w:val="24"/>
+        </w:rPr>
+        <w:t xml:space="preserve">Let's Encrypt certificates expire every 90 days. To automatically renew the certificates, </w:t>
       </w:r>
       <w:proofErr w:type="spellStart"/>
       <w:r>
@@ -2338,112 +4091,24 @@
           <w:sz w:val="24"/>
           <w:szCs w:val="24"/>
         </w:rPr>
-        <w:t xml:space="preserve"> to obtain an SSL/TLS certificate for your domain. Replace `example.com` with your actual domain name.</w:t>
-      </w:r>
-    </w:p>
-    <w:p>
-      <w:pPr>
-        <w:ind w:left="360"/>
-        <w:rPr>
-          <w:sz w:val="24"/>
-          <w:szCs w:val="24"/>
-        </w:rPr>
-      </w:pPr>
-    </w:p>
-    <w:p>
-      <w:pPr>
-        <w:ind w:left="360"/>
-        <w:rPr>
-          <w:sz w:val="24"/>
-          <w:szCs w:val="24"/>
-        </w:rPr>
-      </w:pPr>
-      <w:proofErr w:type="gramStart"/>
-      <w:r>
-        <w:rPr>
-          <w:sz w:val="24"/>
-          <w:szCs w:val="24"/>
-        </w:rPr>
-        <w:t>bash</w:t>
-      </w:r>
-      <w:proofErr w:type="gramEnd"/>
-    </w:p>
-    <w:p>
-      <w:pPr>
-        <w:ind w:left="360"/>
-        <w:rPr>
-          <w:sz w:val="24"/>
-          <w:szCs w:val="24"/>
-        </w:rPr>
-      </w:pPr>
-      <w:proofErr w:type="spellStart"/>
-      <w:proofErr w:type="gramStart"/>
-      <w:r>
-        <w:rPr>
-          <w:sz w:val="24"/>
-          <w:szCs w:val="24"/>
-        </w:rPr>
-        <w:t>sudo</w:t>
-      </w:r>
-      <w:proofErr w:type="spellEnd"/>
-      <w:proofErr w:type="gramEnd"/>
-      <w:r>
-        <w:rPr>
-          <w:sz w:val="24"/>
-          <w:szCs w:val="24"/>
-        </w:rPr>
-        <w:t xml:space="preserve"> </w:t>
-      </w:r>
-      <w:proofErr w:type="spellStart"/>
-      <w:r>
-        <w:rPr>
-          <w:sz w:val="24"/>
-          <w:szCs w:val="24"/>
-        </w:rPr>
-        <w:t>certbot</w:t>
-      </w:r>
-      <w:proofErr w:type="spellEnd"/>
-      <w:r>
-        <w:rPr>
-          <w:sz w:val="24"/>
-          <w:szCs w:val="24"/>
-        </w:rPr>
-        <w:t xml:space="preserve"> --</w:t>
-      </w:r>
-      <w:proofErr w:type="spellStart"/>
-      <w:r>
-        <w:rPr>
-          <w:sz w:val="24"/>
-          <w:szCs w:val="24"/>
-        </w:rPr>
-        <w:t>nginx</w:t>
-      </w:r>
-      <w:proofErr w:type="spellEnd"/>
-      <w:r>
-        <w:rPr>
-          <w:sz w:val="24"/>
-          <w:szCs w:val="24"/>
-        </w:rPr>
-        <w:t xml:space="preserve"> -d example.com -d www.example.com</w:t>
-      </w:r>
-    </w:p>
-    <w:p>
-      <w:pPr>
-        <w:ind w:left="360"/>
-        <w:rPr>
-          <w:sz w:val="24"/>
-          <w:szCs w:val="24"/>
-        </w:rPr>
-      </w:pPr>
-    </w:p>
-    <w:p>
-      <w:pPr>
-        <w:ind w:left="360"/>
-        <w:rPr>
-          <w:sz w:val="24"/>
-          <w:szCs w:val="24"/>
-        </w:rPr>
-      </w:pPr>
+        <w:t xml:space="preserve"> will set up a </w:t>
+      </w:r>
+      <w:proofErr w:type="spellStart"/>
+      <w:r>
+        <w:rPr>
+          <w:sz w:val="24"/>
+          <w:szCs w:val="24"/>
+        </w:rPr>
+        <w:t>cron</w:t>
+      </w:r>
+      <w:proofErr w:type="spellEnd"/>
+      <w:r>
+        <w:rPr>
+          <w:sz w:val="24"/>
+          <w:szCs w:val="24"/>
+        </w:rPr>
+        <w:t xml:space="preserve"> job. You don't need to do anything for this; </w:t>
+      </w:r>
       <w:proofErr w:type="spellStart"/>
       <w:r>
         <w:rPr>
@@ -2458,7 +4123,67 @@
           <w:sz w:val="24"/>
           <w:szCs w:val="24"/>
         </w:rPr>
-        <w:t xml:space="preserve"> will automatically configure </w:t>
+        <w:t xml:space="preserve"> takes care of it during the installation process.</w:t>
+      </w:r>
+    </w:p>
+    <w:p>
+      <w:pPr>
+        <w:ind w:left="360"/>
+        <w:rPr>
+          <w:sz w:val="24"/>
+          <w:szCs w:val="24"/>
+        </w:rPr>
+      </w:pPr>
+    </w:p>
+    <w:p>
+      <w:pPr>
+        <w:ind w:left="360"/>
+        <w:rPr>
+          <w:sz w:val="24"/>
+          <w:szCs w:val="24"/>
+        </w:rPr>
+      </w:pPr>
+      <w:r>
+        <w:rPr>
+          <w:sz w:val="24"/>
+          <w:szCs w:val="24"/>
+        </w:rPr>
+        <w:t>Your MERN application is now secured with SSL/TLS encryption, and all HTTP traffic will be automatically redirected to HTTPS.</w:t>
+      </w:r>
+    </w:p>
+    <w:p>
+      <w:pPr>
+        <w:rPr>
+          <w:b/>
+          <w:bCs/>
+          <w:sz w:val="24"/>
+          <w:szCs w:val="24"/>
+        </w:rPr>
+      </w:pPr>
+      <w:r>
+        <w:rPr>
+          <w:b/>
+          <w:bCs/>
+          <w:sz w:val="24"/>
+          <w:szCs w:val="24"/>
+        </w:rPr>
+        <w:t>Step 8: Test Your Setup</w:t>
+      </w:r>
+    </w:p>
+    <w:p>
+      <w:pPr>
+        <w:ind w:left="360"/>
+        <w:rPr>
+          <w:sz w:val="24"/>
+          <w:szCs w:val="24"/>
+        </w:rPr>
+      </w:pPr>
+      <w:r>
+        <w:rPr>
+          <w:sz w:val="24"/>
+          <w:szCs w:val="24"/>
+        </w:rPr>
+        <w:t xml:space="preserve">Open your web browser and navigate to your domain (https://example.com). Your MERN app should now be accessible through </w:t>
       </w:r>
       <w:proofErr w:type="spellStart"/>
       <w:r>
@@ -2474,92 +4199,32 @@
           <w:sz w:val="24"/>
           <w:szCs w:val="24"/>
         </w:rPr>
-        <w:t xml:space="preserve"> to use the obtained certificates. Follow the prompts to provide an email address and agree to the terms of service. </w:t>
-      </w:r>
-      <w:proofErr w:type="spellStart"/>
-      <w:r>
-        <w:rPr>
-          <w:sz w:val="24"/>
-          <w:szCs w:val="24"/>
-        </w:rPr>
-        <w:t>Certbot</w:t>
-      </w:r>
-      <w:proofErr w:type="spellEnd"/>
-      <w:r>
-        <w:rPr>
-          <w:sz w:val="24"/>
-          <w:szCs w:val="24"/>
-        </w:rPr>
-        <w:t xml:space="preserve"> will then communicate with Let's Encrypt to generate and install the SSL/TLS certificates.</w:t>
-      </w:r>
-    </w:p>
-    <w:p>
-      <w:pPr>
-        <w:ind w:left="360"/>
-        <w:rPr>
-          <w:sz w:val="24"/>
-          <w:szCs w:val="24"/>
-        </w:rPr>
-      </w:pPr>
-    </w:p>
-    <w:p>
-      <w:pPr>
-        <w:rPr>
-          <w:b/>
-          <w:bCs/>
-          <w:sz w:val="24"/>
-          <w:szCs w:val="24"/>
-        </w:rPr>
-      </w:pPr>
-      <w:r>
-        <w:rPr>
-          <w:b/>
-          <w:bCs/>
-          <w:sz w:val="24"/>
-          <w:szCs w:val="24"/>
-        </w:rPr>
-        <w:t xml:space="preserve">     </w:t>
-      </w:r>
-      <w:r>
-        <w:rPr>
-          <w:b/>
-          <w:bCs/>
-          <w:sz w:val="24"/>
-          <w:szCs w:val="24"/>
-        </w:rPr>
-        <w:t>Step 2: Configure SSL/TLS Redirect (Optional, but recommended)</w:t>
-      </w:r>
-    </w:p>
-    <w:p>
-      <w:pPr>
-        <w:ind w:left="360"/>
-        <w:rPr>
-          <w:sz w:val="24"/>
-          <w:szCs w:val="24"/>
-        </w:rPr>
-      </w:pPr>
-      <w:r>
-        <w:rPr>
-          <w:sz w:val="24"/>
-          <w:szCs w:val="24"/>
-        </w:rPr>
-        <w:t xml:space="preserve">By default, </w:t>
-      </w:r>
-      <w:proofErr w:type="spellStart"/>
-      <w:r>
-        <w:rPr>
-          <w:sz w:val="24"/>
-          <w:szCs w:val="24"/>
-        </w:rPr>
-        <w:t>Certbot</w:t>
-      </w:r>
-      <w:proofErr w:type="spellEnd"/>
-      <w:r>
-        <w:rPr>
-          <w:sz w:val="24"/>
-          <w:szCs w:val="24"/>
-        </w:rPr>
-        <w:t xml:space="preserve"> will configure your </w:t>
+        <w:t>.</w:t>
+      </w:r>
+    </w:p>
+    <w:p>
+      <w:pPr>
+        <w:ind w:left="360"/>
+        <w:rPr>
+          <w:sz w:val="24"/>
+          <w:szCs w:val="24"/>
+        </w:rPr>
+      </w:pPr>
+    </w:p>
+    <w:p>
+      <w:pPr>
+        <w:ind w:left="360"/>
+        <w:rPr>
+          <w:sz w:val="24"/>
+          <w:szCs w:val="24"/>
+        </w:rPr>
+      </w:pPr>
+      <w:r>
+        <w:rPr>
+          <w:sz w:val="24"/>
+          <w:szCs w:val="24"/>
+        </w:rPr>
+        <w:t xml:space="preserve">That's it! You've successfully set up and deployed your MERN application on </w:t>
       </w:r>
       <w:proofErr w:type="spellStart"/>
       <w:r>
@@ -2575,1481 +4240,569 @@
           <w:sz w:val="24"/>
           <w:szCs w:val="24"/>
         </w:rPr>
-        <w:t xml:space="preserve"> server block to use SSL/TLS. However, it won't force HTTPS automatically. To redirect all HTTP traffic to HTTPS, edit your </w:t>
-      </w:r>
-      <w:proofErr w:type="spellStart"/>
-      <w:r>
-        <w:rPr>
-          <w:sz w:val="24"/>
-          <w:szCs w:val="24"/>
-        </w:rPr>
-        <w:t>Nginx</w:t>
-      </w:r>
-      <w:proofErr w:type="spellEnd"/>
-      <w:r>
-        <w:rPr>
-          <w:sz w:val="24"/>
-          <w:szCs w:val="24"/>
-        </w:rPr>
-        <w:t xml:space="preserve"> configuration file:</w:t>
-      </w:r>
-    </w:p>
-    <w:p>
-      <w:pPr>
-        <w:ind w:left="360"/>
-        <w:rPr>
-          <w:sz w:val="24"/>
-          <w:szCs w:val="24"/>
-        </w:rPr>
-      </w:pPr>
-    </w:p>
-    <w:p>
-      <w:pPr>
-        <w:ind w:left="360"/>
-        <w:rPr>
-          <w:sz w:val="24"/>
-          <w:szCs w:val="24"/>
-        </w:rPr>
-      </w:pPr>
-      <w:proofErr w:type="gramStart"/>
-      <w:r>
-        <w:rPr>
-          <w:sz w:val="24"/>
-          <w:szCs w:val="24"/>
-        </w:rPr>
-        <w:t>bash</w:t>
-      </w:r>
-      <w:proofErr w:type="gramEnd"/>
-    </w:p>
-    <w:p>
-      <w:pPr>
-        <w:ind w:left="360"/>
-        <w:rPr>
-          <w:sz w:val="24"/>
-          <w:szCs w:val="24"/>
-        </w:rPr>
-      </w:pPr>
-      <w:proofErr w:type="spellStart"/>
-      <w:proofErr w:type="gramStart"/>
-      <w:r>
-        <w:rPr>
-          <w:sz w:val="24"/>
-          <w:szCs w:val="24"/>
-        </w:rPr>
-        <w:t>sudo</w:t>
-      </w:r>
-      <w:proofErr w:type="spellEnd"/>
-      <w:proofErr w:type="gramEnd"/>
-      <w:r>
-        <w:rPr>
-          <w:sz w:val="24"/>
-          <w:szCs w:val="24"/>
-        </w:rPr>
-        <w:t xml:space="preserve"> </w:t>
-      </w:r>
-      <w:proofErr w:type="spellStart"/>
-      <w:r>
-        <w:rPr>
-          <w:sz w:val="24"/>
-          <w:szCs w:val="24"/>
-        </w:rPr>
-        <w:t>nano</w:t>
-      </w:r>
-      <w:proofErr w:type="spellEnd"/>
-      <w:r>
-        <w:rPr>
-          <w:sz w:val="24"/>
-          <w:szCs w:val="24"/>
-        </w:rPr>
-        <w:t xml:space="preserve"> /etc/nginx/sites-available/example.com</w:t>
-      </w:r>
-    </w:p>
-    <w:p>
-      <w:pPr>
-        <w:ind w:left="360"/>
-        <w:rPr>
-          <w:sz w:val="24"/>
-          <w:szCs w:val="24"/>
-        </w:rPr>
-      </w:pPr>
-    </w:p>
-    <w:p>
-      <w:pPr>
-        <w:ind w:left="360"/>
-        <w:rPr>
-          <w:sz w:val="24"/>
-          <w:szCs w:val="24"/>
-        </w:rPr>
-      </w:pPr>
-      <w:r>
-        <w:rPr>
-          <w:sz w:val="24"/>
-          <w:szCs w:val="24"/>
-        </w:rPr>
-        <w:lastRenderedPageBreak/>
-        <w:t>Add or modify the following lines inside the server block:</w:t>
-      </w:r>
-    </w:p>
-    <w:p>
-      <w:pPr>
-        <w:ind w:left="360"/>
-        <w:rPr>
-          <w:sz w:val="24"/>
-          <w:szCs w:val="24"/>
-        </w:rPr>
-      </w:pPr>
-    </w:p>
-    <w:p>
-      <w:pPr>
-        <w:ind w:left="360"/>
-        <w:rPr>
-          <w:sz w:val="24"/>
-          <w:szCs w:val="24"/>
-        </w:rPr>
-      </w:pPr>
-      <w:proofErr w:type="spellStart"/>
-      <w:proofErr w:type="gramStart"/>
-      <w:r>
-        <w:rPr>
-          <w:sz w:val="24"/>
-          <w:szCs w:val="24"/>
-        </w:rPr>
-        <w:t>nginx</w:t>
-      </w:r>
-      <w:proofErr w:type="spellEnd"/>
-      <w:proofErr w:type="gramEnd"/>
-    </w:p>
-    <w:p>
-      <w:pPr>
-        <w:ind w:left="360"/>
-        <w:rPr>
-          <w:sz w:val="24"/>
-          <w:szCs w:val="24"/>
-        </w:rPr>
-      </w:pPr>
-      <w:proofErr w:type="gramStart"/>
-      <w:r>
-        <w:rPr>
-          <w:sz w:val="24"/>
-          <w:szCs w:val="24"/>
-        </w:rPr>
-        <w:t>server</w:t>
-      </w:r>
-      <w:proofErr w:type="gramEnd"/>
-      <w:r>
-        <w:rPr>
-          <w:sz w:val="24"/>
-          <w:szCs w:val="24"/>
-        </w:rPr>
-        <w:t xml:space="preserve"> {</w:t>
-      </w:r>
-    </w:p>
-    <w:p>
-      <w:pPr>
-        <w:ind w:left="360"/>
-        <w:rPr>
-          <w:sz w:val="24"/>
-          <w:szCs w:val="24"/>
-        </w:rPr>
-      </w:pPr>
-      <w:r>
-        <w:rPr>
-          <w:sz w:val="24"/>
-          <w:szCs w:val="24"/>
-        </w:rPr>
-        <w:t xml:space="preserve">    </w:t>
-      </w:r>
-      <w:proofErr w:type="gramStart"/>
-      <w:r>
-        <w:rPr>
-          <w:sz w:val="24"/>
-          <w:szCs w:val="24"/>
-        </w:rPr>
-        <w:t>listen</w:t>
-      </w:r>
-      <w:proofErr w:type="gramEnd"/>
-      <w:r>
-        <w:rPr>
-          <w:sz w:val="24"/>
-          <w:szCs w:val="24"/>
-        </w:rPr>
-        <w:t xml:space="preserve"> 80;</w:t>
-      </w:r>
-    </w:p>
-    <w:p>
-      <w:pPr>
-        <w:ind w:left="360"/>
-        <w:rPr>
-          <w:sz w:val="24"/>
-          <w:szCs w:val="24"/>
-        </w:rPr>
-      </w:pPr>
-      <w:r>
-        <w:rPr>
-          <w:sz w:val="24"/>
-          <w:szCs w:val="24"/>
-        </w:rPr>
-        <w:t xml:space="preserve">    </w:t>
-      </w:r>
-      <w:proofErr w:type="spellStart"/>
-      <w:r>
-        <w:rPr>
-          <w:sz w:val="24"/>
-          <w:szCs w:val="24"/>
-        </w:rPr>
-        <w:t>server_name</w:t>
-      </w:r>
-      <w:proofErr w:type="spellEnd"/>
-      <w:r>
-        <w:rPr>
-          <w:sz w:val="24"/>
-          <w:szCs w:val="24"/>
-        </w:rPr>
-        <w:t xml:space="preserve"> example.com www.example.com;</w:t>
-      </w:r>
-    </w:p>
-    <w:p>
-      <w:pPr>
-        <w:ind w:left="360"/>
-        <w:rPr>
-          <w:sz w:val="24"/>
-          <w:szCs w:val="24"/>
-        </w:rPr>
-      </w:pPr>
-      <w:r>
-        <w:rPr>
-          <w:sz w:val="24"/>
-          <w:szCs w:val="24"/>
-        </w:rPr>
-        <w:t xml:space="preserve">    </w:t>
-      </w:r>
-      <w:proofErr w:type="gramStart"/>
-      <w:r>
-        <w:rPr>
-          <w:sz w:val="24"/>
-          <w:szCs w:val="24"/>
-        </w:rPr>
-        <w:t>return</w:t>
-      </w:r>
-      <w:proofErr w:type="gramEnd"/>
-      <w:r>
-        <w:rPr>
-          <w:sz w:val="24"/>
-          <w:szCs w:val="24"/>
-        </w:rPr>
-        <w:t xml:space="preserve"> 301 https://$host$request_uri;</w:t>
-      </w:r>
-    </w:p>
-    <w:p>
-      <w:pPr>
-        <w:ind w:left="360"/>
-        <w:rPr>
-          <w:sz w:val="24"/>
-          <w:szCs w:val="24"/>
-        </w:rPr>
-      </w:pPr>
-      <w:r>
-        <w:rPr>
-          <w:sz w:val="24"/>
-          <w:szCs w:val="24"/>
-        </w:rPr>
-        <w:t>}</w:t>
-      </w:r>
-    </w:p>
-    <w:p>
-      <w:pPr>
-        <w:ind w:left="360"/>
-        <w:rPr>
-          <w:sz w:val="24"/>
-          <w:szCs w:val="24"/>
-        </w:rPr>
-      </w:pPr>
-    </w:p>
-    <w:p>
-      <w:pPr>
-        <w:ind w:left="360"/>
-        <w:rPr>
-          <w:sz w:val="24"/>
-          <w:szCs w:val="24"/>
-        </w:rPr>
-      </w:pPr>
-      <w:proofErr w:type="gramStart"/>
-      <w:r>
-        <w:rPr>
-          <w:sz w:val="24"/>
-          <w:szCs w:val="24"/>
-        </w:rPr>
-        <w:t>server</w:t>
-      </w:r>
-      <w:proofErr w:type="gramEnd"/>
-      <w:r>
-        <w:rPr>
-          <w:sz w:val="24"/>
-          <w:szCs w:val="24"/>
-        </w:rPr>
-        <w:t xml:space="preserve"> {</w:t>
-      </w:r>
-    </w:p>
-    <w:p>
-      <w:pPr>
-        <w:ind w:left="360"/>
-        <w:rPr>
-          <w:sz w:val="24"/>
-          <w:szCs w:val="24"/>
-        </w:rPr>
-      </w:pPr>
-      <w:r>
-        <w:rPr>
-          <w:sz w:val="24"/>
-          <w:szCs w:val="24"/>
-        </w:rPr>
-        <w:t xml:space="preserve">    </w:t>
-      </w:r>
-      <w:proofErr w:type="gramStart"/>
-      <w:r>
-        <w:rPr>
-          <w:sz w:val="24"/>
-          <w:szCs w:val="24"/>
-        </w:rPr>
-        <w:t>listen</w:t>
-      </w:r>
-      <w:proofErr w:type="gramEnd"/>
-      <w:r>
-        <w:rPr>
-          <w:sz w:val="24"/>
-          <w:szCs w:val="24"/>
-        </w:rPr>
-        <w:t xml:space="preserve"> 443 </w:t>
-      </w:r>
-      <w:proofErr w:type="spellStart"/>
-      <w:r>
-        <w:rPr>
-          <w:sz w:val="24"/>
-          <w:szCs w:val="24"/>
-        </w:rPr>
-        <w:t>ssl</w:t>
-      </w:r>
-      <w:proofErr w:type="spellEnd"/>
-      <w:r>
-        <w:rPr>
-          <w:sz w:val="24"/>
-          <w:szCs w:val="24"/>
-        </w:rPr>
-        <w:t>;</w:t>
-      </w:r>
-    </w:p>
-    <w:p>
-      <w:pPr>
-        <w:ind w:left="360"/>
-        <w:rPr>
-          <w:sz w:val="24"/>
-          <w:szCs w:val="24"/>
-        </w:rPr>
-      </w:pPr>
-      <w:r>
-        <w:rPr>
-          <w:sz w:val="24"/>
-          <w:szCs w:val="24"/>
-        </w:rPr>
-        <w:t xml:space="preserve">    </w:t>
-      </w:r>
-      <w:proofErr w:type="spellStart"/>
-      <w:r>
-        <w:rPr>
-          <w:sz w:val="24"/>
-          <w:szCs w:val="24"/>
-        </w:rPr>
-        <w:t>server_name</w:t>
-      </w:r>
-      <w:proofErr w:type="spellEnd"/>
-      <w:r>
-        <w:rPr>
-          <w:sz w:val="24"/>
-          <w:szCs w:val="24"/>
-        </w:rPr>
-        <w:t xml:space="preserve"> example.com www.example.com;</w:t>
-      </w:r>
-    </w:p>
-    <w:p>
-      <w:pPr>
-        <w:ind w:left="360"/>
-        <w:rPr>
-          <w:sz w:val="24"/>
-          <w:szCs w:val="24"/>
-        </w:rPr>
-      </w:pPr>
-    </w:p>
-    <w:p>
-      <w:pPr>
-        <w:ind w:left="360"/>
-        <w:rPr>
-          <w:b/>
-          <w:bCs/>
-          <w:sz w:val="24"/>
-          <w:szCs w:val="24"/>
-        </w:rPr>
-      </w:pPr>
-      <w:r>
-        <w:rPr>
-          <w:b/>
-          <w:bCs/>
-          <w:sz w:val="24"/>
-          <w:szCs w:val="24"/>
-        </w:rPr>
-        <w:t xml:space="preserve">    # SSL/TLS configuration</w:t>
-      </w:r>
-    </w:p>
-    <w:p>
-      <w:pPr>
-        <w:ind w:left="360"/>
-        <w:rPr>
-          <w:sz w:val="24"/>
-          <w:szCs w:val="24"/>
-        </w:rPr>
-      </w:pPr>
-      <w:r>
-        <w:rPr>
-          <w:sz w:val="24"/>
-          <w:szCs w:val="24"/>
-        </w:rPr>
-        <w:t xml:space="preserve">    </w:t>
-      </w:r>
-      <w:proofErr w:type="spellStart"/>
-      <w:r>
-        <w:rPr>
-          <w:sz w:val="24"/>
-          <w:szCs w:val="24"/>
-        </w:rPr>
-        <w:t>ssl_certificate</w:t>
-      </w:r>
-      <w:proofErr w:type="spellEnd"/>
-      <w:r>
-        <w:rPr>
-          <w:sz w:val="24"/>
-          <w:szCs w:val="24"/>
-        </w:rPr>
-        <w:t xml:space="preserve"> /</w:t>
-      </w:r>
-      <w:proofErr w:type="spellStart"/>
-      <w:r>
-        <w:rPr>
-          <w:sz w:val="24"/>
-          <w:szCs w:val="24"/>
-        </w:rPr>
-        <w:t>etc</w:t>
-      </w:r>
-      <w:proofErr w:type="spellEnd"/>
-      <w:r>
-        <w:rPr>
-          <w:sz w:val="24"/>
-          <w:szCs w:val="24"/>
-        </w:rPr>
-        <w:t>/</w:t>
-      </w:r>
-      <w:proofErr w:type="spellStart"/>
-      <w:r>
-        <w:rPr>
-          <w:sz w:val="24"/>
-          <w:szCs w:val="24"/>
-        </w:rPr>
-        <w:t>letsencrypt</w:t>
-      </w:r>
-      <w:proofErr w:type="spellEnd"/>
-      <w:r>
-        <w:rPr>
-          <w:sz w:val="24"/>
-          <w:szCs w:val="24"/>
-        </w:rPr>
-        <w:t>/live/example.com/</w:t>
-      </w:r>
-      <w:proofErr w:type="spellStart"/>
-      <w:r>
-        <w:rPr>
-          <w:sz w:val="24"/>
-          <w:szCs w:val="24"/>
-        </w:rPr>
-        <w:t>fullchain.pem</w:t>
-      </w:r>
-      <w:proofErr w:type="spellEnd"/>
-      <w:r>
-        <w:rPr>
-          <w:sz w:val="24"/>
-          <w:szCs w:val="24"/>
-        </w:rPr>
-        <w:t>;</w:t>
-      </w:r>
-    </w:p>
-    <w:p>
-      <w:pPr>
-        <w:ind w:left="360"/>
-        <w:rPr>
-          <w:sz w:val="24"/>
-          <w:szCs w:val="24"/>
-        </w:rPr>
-      </w:pPr>
-      <w:r>
-        <w:rPr>
-          <w:sz w:val="24"/>
-          <w:szCs w:val="24"/>
-        </w:rPr>
-        <w:t xml:space="preserve">    </w:t>
-      </w:r>
-      <w:proofErr w:type="spellStart"/>
-      <w:r>
-        <w:rPr>
-          <w:sz w:val="24"/>
-          <w:szCs w:val="24"/>
-        </w:rPr>
-        <w:t>ssl_certificate_key</w:t>
-      </w:r>
-      <w:proofErr w:type="spellEnd"/>
-      <w:r>
-        <w:rPr>
-          <w:sz w:val="24"/>
-          <w:szCs w:val="24"/>
-        </w:rPr>
-        <w:t xml:space="preserve"> /</w:t>
-      </w:r>
-      <w:proofErr w:type="spellStart"/>
-      <w:r>
-        <w:rPr>
-          <w:sz w:val="24"/>
-          <w:szCs w:val="24"/>
-        </w:rPr>
-        <w:t>etc</w:t>
-      </w:r>
-      <w:proofErr w:type="spellEnd"/>
-      <w:r>
-        <w:rPr>
-          <w:sz w:val="24"/>
-          <w:szCs w:val="24"/>
-        </w:rPr>
-        <w:t>/</w:t>
-      </w:r>
-      <w:proofErr w:type="spellStart"/>
-      <w:r>
-        <w:rPr>
-          <w:sz w:val="24"/>
-          <w:szCs w:val="24"/>
-        </w:rPr>
-        <w:t>letsencrypt</w:t>
-      </w:r>
-      <w:proofErr w:type="spellEnd"/>
-      <w:r>
-        <w:rPr>
-          <w:sz w:val="24"/>
-          <w:szCs w:val="24"/>
-        </w:rPr>
-        <w:t>/live/example.com/</w:t>
-      </w:r>
-      <w:proofErr w:type="spellStart"/>
-      <w:r>
-        <w:rPr>
-          <w:sz w:val="24"/>
-          <w:szCs w:val="24"/>
-        </w:rPr>
-        <w:t>privkey.pem</w:t>
-      </w:r>
-      <w:proofErr w:type="spellEnd"/>
-      <w:r>
-        <w:rPr>
-          <w:sz w:val="24"/>
-          <w:szCs w:val="24"/>
-        </w:rPr>
-        <w:t>;</w:t>
-      </w:r>
-    </w:p>
-    <w:p>
-      <w:pPr>
-        <w:ind w:left="360"/>
-        <w:rPr>
-          <w:sz w:val="24"/>
-          <w:szCs w:val="24"/>
-        </w:rPr>
-      </w:pPr>
-      <w:r>
-        <w:rPr>
-          <w:sz w:val="24"/>
-          <w:szCs w:val="24"/>
-        </w:rPr>
-        <w:t xml:space="preserve">    </w:t>
-      </w:r>
-      <w:proofErr w:type="gramStart"/>
-      <w:r>
-        <w:rPr>
-          <w:sz w:val="24"/>
-          <w:szCs w:val="24"/>
-        </w:rPr>
-        <w:t>include</w:t>
-      </w:r>
-      <w:proofErr w:type="gramEnd"/>
-      <w:r>
-        <w:rPr>
-          <w:sz w:val="24"/>
-          <w:szCs w:val="24"/>
-        </w:rPr>
-        <w:t xml:space="preserve"> /</w:t>
-      </w:r>
-      <w:proofErr w:type="spellStart"/>
-      <w:r>
-        <w:rPr>
-          <w:sz w:val="24"/>
-          <w:szCs w:val="24"/>
-        </w:rPr>
-        <w:t>etc</w:t>
-      </w:r>
-      <w:proofErr w:type="spellEnd"/>
-      <w:r>
-        <w:rPr>
-          <w:sz w:val="24"/>
-          <w:szCs w:val="24"/>
-        </w:rPr>
-        <w:t>/</w:t>
-      </w:r>
-      <w:proofErr w:type="spellStart"/>
-      <w:r>
-        <w:rPr>
-          <w:sz w:val="24"/>
-          <w:szCs w:val="24"/>
-        </w:rPr>
-        <w:t>letsencrypt</w:t>
-      </w:r>
-      <w:proofErr w:type="spellEnd"/>
-      <w:r>
-        <w:rPr>
-          <w:sz w:val="24"/>
-          <w:szCs w:val="24"/>
-        </w:rPr>
-        <w:t>/options-</w:t>
-      </w:r>
-      <w:proofErr w:type="spellStart"/>
-      <w:r>
-        <w:rPr>
-          <w:sz w:val="24"/>
-          <w:szCs w:val="24"/>
-        </w:rPr>
-        <w:t>ssl</w:t>
-      </w:r>
-      <w:proofErr w:type="spellEnd"/>
-      <w:r>
-        <w:rPr>
-          <w:sz w:val="24"/>
-          <w:szCs w:val="24"/>
-        </w:rPr>
-        <w:t>-</w:t>
-      </w:r>
-      <w:proofErr w:type="spellStart"/>
-      <w:r>
-        <w:rPr>
-          <w:sz w:val="24"/>
-          <w:szCs w:val="24"/>
-        </w:rPr>
-        <w:t>nginx.conf</w:t>
-      </w:r>
-      <w:proofErr w:type="spellEnd"/>
-      <w:r>
-        <w:rPr>
-          <w:sz w:val="24"/>
-          <w:szCs w:val="24"/>
-        </w:rPr>
-        <w:t>;</w:t>
-      </w:r>
-    </w:p>
-    <w:p>
-      <w:pPr>
-        <w:ind w:left="360"/>
-        <w:rPr>
-          <w:sz w:val="24"/>
-          <w:szCs w:val="24"/>
-        </w:rPr>
-      </w:pPr>
-      <w:r>
-        <w:rPr>
-          <w:sz w:val="24"/>
-          <w:szCs w:val="24"/>
-        </w:rPr>
-        <w:t xml:space="preserve">    </w:t>
-      </w:r>
-      <w:proofErr w:type="spellStart"/>
-      <w:r>
-        <w:rPr>
-          <w:sz w:val="24"/>
-          <w:szCs w:val="24"/>
-        </w:rPr>
-        <w:t>ssl_dhparam</w:t>
-      </w:r>
-      <w:proofErr w:type="spellEnd"/>
-      <w:r>
-        <w:rPr>
-          <w:sz w:val="24"/>
-          <w:szCs w:val="24"/>
-        </w:rPr>
-        <w:t xml:space="preserve"> /</w:t>
-      </w:r>
-      <w:proofErr w:type="spellStart"/>
-      <w:r>
-        <w:rPr>
-          <w:sz w:val="24"/>
-          <w:szCs w:val="24"/>
-        </w:rPr>
-        <w:t>etc</w:t>
-      </w:r>
-      <w:proofErr w:type="spellEnd"/>
-      <w:r>
-        <w:rPr>
-          <w:sz w:val="24"/>
-          <w:szCs w:val="24"/>
-        </w:rPr>
-        <w:t>/</w:t>
-      </w:r>
-      <w:proofErr w:type="spellStart"/>
-      <w:r>
-        <w:rPr>
-          <w:sz w:val="24"/>
-          <w:szCs w:val="24"/>
-        </w:rPr>
-        <w:t>letsencrypt</w:t>
-      </w:r>
-      <w:proofErr w:type="spellEnd"/>
-      <w:r>
-        <w:rPr>
-          <w:sz w:val="24"/>
-          <w:szCs w:val="24"/>
-        </w:rPr>
-        <w:t>/</w:t>
-      </w:r>
-      <w:proofErr w:type="spellStart"/>
-      <w:r>
-        <w:rPr>
-          <w:sz w:val="24"/>
-          <w:szCs w:val="24"/>
-        </w:rPr>
-        <w:t>ssl-dhparams.pem</w:t>
-      </w:r>
-      <w:proofErr w:type="spellEnd"/>
-      <w:r>
-        <w:rPr>
-          <w:sz w:val="24"/>
-          <w:szCs w:val="24"/>
-        </w:rPr>
-        <w:t>;</w:t>
-      </w:r>
-    </w:p>
-    <w:p>
-      <w:pPr>
-        <w:ind w:left="360"/>
-        <w:rPr>
-          <w:sz w:val="24"/>
-          <w:szCs w:val="24"/>
-        </w:rPr>
-      </w:pPr>
-    </w:p>
-    <w:p>
-      <w:pPr>
-        <w:ind w:left="360"/>
-        <w:rPr>
-          <w:sz w:val="24"/>
-          <w:szCs w:val="24"/>
-        </w:rPr>
-      </w:pPr>
-      <w:r>
-        <w:rPr>
-          <w:sz w:val="24"/>
-          <w:szCs w:val="24"/>
-        </w:rPr>
-        <w:t xml:space="preserve">    </w:t>
-      </w:r>
-      <w:r>
-        <w:rPr>
-          <w:sz w:val="24"/>
-          <w:szCs w:val="24"/>
-        </w:rPr>
-        <w:t>(</w:t>
-      </w:r>
-      <w:proofErr w:type="gramStart"/>
-      <w:r>
-        <w:rPr>
-          <w:sz w:val="24"/>
-          <w:szCs w:val="24"/>
-        </w:rPr>
-        <w:t>other</w:t>
-      </w:r>
-      <w:proofErr w:type="gramEnd"/>
-      <w:r>
-        <w:rPr>
-          <w:sz w:val="24"/>
-          <w:szCs w:val="24"/>
-        </w:rPr>
-        <w:t xml:space="preserve"> SSL/TLS settings if needed)</w:t>
-      </w:r>
-    </w:p>
-    <w:p>
-      <w:pPr>
-        <w:ind w:left="360"/>
-        <w:rPr>
-          <w:sz w:val="24"/>
-          <w:szCs w:val="24"/>
-        </w:rPr>
-      </w:pPr>
-    </w:p>
-    <w:p>
-      <w:pPr>
-        <w:ind w:left="360"/>
-        <w:rPr>
-          <w:sz w:val="24"/>
-          <w:szCs w:val="24"/>
-        </w:rPr>
-      </w:pPr>
-      <w:r>
-        <w:rPr>
-          <w:sz w:val="24"/>
-          <w:szCs w:val="24"/>
-        </w:rPr>
-        <w:t xml:space="preserve">    </w:t>
-      </w:r>
-      <w:proofErr w:type="gramStart"/>
-      <w:r>
-        <w:rPr>
-          <w:sz w:val="24"/>
-          <w:szCs w:val="24"/>
-        </w:rPr>
-        <w:t>location</w:t>
-      </w:r>
-      <w:proofErr w:type="gramEnd"/>
-      <w:r>
-        <w:rPr>
-          <w:sz w:val="24"/>
-          <w:szCs w:val="24"/>
-        </w:rPr>
-        <w:t xml:space="preserve"> / {</w:t>
-      </w:r>
-    </w:p>
-    <w:p>
-      <w:pPr>
-        <w:ind w:left="360"/>
-        <w:rPr>
-          <w:sz w:val="24"/>
-          <w:szCs w:val="24"/>
-        </w:rPr>
-      </w:pPr>
-      <w:r>
-        <w:rPr>
-          <w:sz w:val="24"/>
-          <w:szCs w:val="24"/>
-        </w:rPr>
-        <w:t xml:space="preserve">        </w:t>
-      </w:r>
-      <w:proofErr w:type="spellStart"/>
-      <w:r>
-        <w:rPr>
-          <w:sz w:val="24"/>
-          <w:szCs w:val="24"/>
-        </w:rPr>
-        <w:t>proxy_pass</w:t>
-      </w:r>
-      <w:proofErr w:type="spellEnd"/>
-      <w:r>
-        <w:rPr>
-          <w:sz w:val="24"/>
-          <w:szCs w:val="24"/>
-        </w:rPr>
-        <w:t xml:space="preserve"> http://localhost:your_node_app_port;</w:t>
-      </w:r>
-    </w:p>
-    <w:p>
-      <w:pPr>
-        <w:ind w:left="360"/>
-        <w:rPr>
-          <w:sz w:val="24"/>
-          <w:szCs w:val="24"/>
-        </w:rPr>
-      </w:pPr>
-      <w:r>
-        <w:rPr>
-          <w:sz w:val="24"/>
-          <w:szCs w:val="24"/>
-        </w:rPr>
-        <w:t xml:space="preserve">        </w:t>
-      </w:r>
-      <w:r>
-        <w:rPr>
-          <w:sz w:val="24"/>
-          <w:szCs w:val="24"/>
-        </w:rPr>
-        <w:t>(</w:t>
-      </w:r>
-      <w:proofErr w:type="gramStart"/>
-      <w:r>
-        <w:rPr>
-          <w:sz w:val="24"/>
-          <w:szCs w:val="24"/>
-        </w:rPr>
-        <w:t>other</w:t>
-      </w:r>
-      <w:proofErr w:type="gramEnd"/>
-      <w:r>
-        <w:rPr>
-          <w:sz w:val="24"/>
-          <w:szCs w:val="24"/>
-        </w:rPr>
-        <w:t xml:space="preserve"> proxy settings if needed)</w:t>
-      </w:r>
-    </w:p>
-    <w:p>
-      <w:pPr>
-        <w:ind w:left="360"/>
-        <w:rPr>
-          <w:sz w:val="24"/>
-          <w:szCs w:val="24"/>
-        </w:rPr>
-      </w:pPr>
-      <w:r>
-        <w:rPr>
-          <w:sz w:val="24"/>
-          <w:szCs w:val="24"/>
-        </w:rPr>
-        <w:t xml:space="preserve">    }</w:t>
-      </w:r>
-    </w:p>
-    <w:p>
-      <w:pPr>
-        <w:ind w:left="360"/>
-        <w:rPr>
-          <w:sz w:val="24"/>
-          <w:szCs w:val="24"/>
-        </w:rPr>
-      </w:pPr>
-      <w:r>
-        <w:rPr>
-          <w:sz w:val="24"/>
-          <w:szCs w:val="24"/>
-        </w:rPr>
-        <w:t xml:space="preserve">    </w:t>
-      </w:r>
-    </w:p>
-    <w:p>
-      <w:pPr>
-        <w:ind w:left="360"/>
-        <w:rPr>
-          <w:sz w:val="24"/>
-          <w:szCs w:val="24"/>
-        </w:rPr>
-      </w:pPr>
-      <w:r>
-        <w:rPr>
-          <w:sz w:val="24"/>
-          <w:szCs w:val="24"/>
-        </w:rPr>
-        <w:t xml:space="preserve">    </w:t>
-      </w:r>
-      <w:r>
-        <w:rPr>
-          <w:sz w:val="24"/>
-          <w:szCs w:val="24"/>
-        </w:rPr>
-        <w:t xml:space="preserve"> (</w:t>
-      </w:r>
-      <w:proofErr w:type="gramStart"/>
-      <w:r>
-        <w:rPr>
-          <w:sz w:val="24"/>
-          <w:szCs w:val="24"/>
-        </w:rPr>
-        <w:t>other</w:t>
-      </w:r>
-      <w:proofErr w:type="gramEnd"/>
-      <w:r>
-        <w:rPr>
-          <w:sz w:val="24"/>
-          <w:szCs w:val="24"/>
-        </w:rPr>
-        <w:t xml:space="preserve"> server configurations if needed)</w:t>
-      </w:r>
-    </w:p>
-    <w:p>
-      <w:pPr>
-        <w:ind w:left="360"/>
-        <w:rPr>
-          <w:sz w:val="24"/>
-          <w:szCs w:val="24"/>
-        </w:rPr>
-      </w:pPr>
-      <w:r>
-        <w:rPr>
-          <w:sz w:val="24"/>
-          <w:szCs w:val="24"/>
-        </w:rPr>
-        <w:t>}</w:t>
-      </w:r>
-    </w:p>
-    <w:p>
-      <w:pPr>
-        <w:ind w:left="360"/>
-        <w:rPr>
-          <w:sz w:val="24"/>
-          <w:szCs w:val="24"/>
-        </w:rPr>
-      </w:pPr>
-    </w:p>
-    <w:p>
-      <w:pPr>
-        <w:ind w:left="360"/>
-        <w:rPr>
-          <w:sz w:val="24"/>
-          <w:szCs w:val="24"/>
-        </w:rPr>
-      </w:pPr>
-      <w:r>
-        <w:rPr>
-          <w:sz w:val="24"/>
-          <w:szCs w:val="24"/>
-        </w:rPr>
-        <w:t>Save the file and exit the text editor.</w:t>
-      </w:r>
-    </w:p>
-    <w:p>
-      <w:pPr>
-        <w:ind w:left="360"/>
-        <w:rPr>
-          <w:sz w:val="24"/>
-          <w:szCs w:val="24"/>
-        </w:rPr>
-      </w:pPr>
-    </w:p>
-    <w:p>
-      <w:pPr>
-        <w:ind w:left="360"/>
-        <w:rPr>
-          <w:b/>
-          <w:bCs/>
-          <w:sz w:val="24"/>
-          <w:szCs w:val="24"/>
-        </w:rPr>
-      </w:pPr>
-      <w:r>
-        <w:rPr>
-          <w:b/>
-          <w:bCs/>
-          <w:sz w:val="24"/>
-          <w:szCs w:val="24"/>
-        </w:rPr>
-        <w:t xml:space="preserve">Step 3: Test </w:t>
-      </w:r>
-      <w:proofErr w:type="spellStart"/>
-      <w:r>
-        <w:rPr>
-          <w:b/>
-          <w:bCs/>
-          <w:sz w:val="24"/>
-          <w:szCs w:val="24"/>
-        </w:rPr>
-        <w:t>Nginx</w:t>
-      </w:r>
-      <w:proofErr w:type="spellEnd"/>
-      <w:r>
-        <w:rPr>
-          <w:b/>
-          <w:bCs/>
-          <w:sz w:val="24"/>
-          <w:szCs w:val="24"/>
-        </w:rPr>
-        <w:t xml:space="preserve"> Configuration</w:t>
-      </w:r>
-    </w:p>
-    <w:p>
-      <w:pPr>
-        <w:ind w:left="360"/>
-        <w:rPr>
-          <w:sz w:val="24"/>
-          <w:szCs w:val="24"/>
-        </w:rPr>
-      </w:pPr>
-      <w:r>
-        <w:rPr>
-          <w:sz w:val="24"/>
-          <w:szCs w:val="24"/>
-        </w:rPr>
-        <w:t xml:space="preserve">Before restarting </w:t>
-      </w:r>
-      <w:proofErr w:type="spellStart"/>
-      <w:r>
-        <w:rPr>
-          <w:sz w:val="24"/>
-          <w:szCs w:val="24"/>
-        </w:rPr>
-        <w:t>Nginx</w:t>
-      </w:r>
-      <w:proofErr w:type="spellEnd"/>
-      <w:r>
-        <w:rPr>
-          <w:sz w:val="24"/>
-          <w:szCs w:val="24"/>
-        </w:rPr>
-        <w:t>, it's a good practice to test the configuration for syntax errors:</w:t>
-      </w:r>
-    </w:p>
-    <w:p>
-      <w:pPr>
-        <w:ind w:left="360"/>
-        <w:rPr>
-          <w:sz w:val="24"/>
-          <w:szCs w:val="24"/>
-        </w:rPr>
-      </w:pPr>
-    </w:p>
-    <w:p>
-      <w:pPr>
-        <w:ind w:left="360"/>
-        <w:rPr>
-          <w:sz w:val="24"/>
-          <w:szCs w:val="24"/>
-        </w:rPr>
-      </w:pPr>
-      <w:proofErr w:type="spellStart"/>
-      <w:proofErr w:type="gramStart"/>
-      <w:r>
-        <w:rPr>
-          <w:sz w:val="24"/>
-          <w:szCs w:val="24"/>
-        </w:rPr>
-        <w:t>sudo</w:t>
-      </w:r>
-      <w:proofErr w:type="spellEnd"/>
-      <w:proofErr w:type="gramEnd"/>
-      <w:r>
-        <w:rPr>
-          <w:sz w:val="24"/>
-          <w:szCs w:val="24"/>
-        </w:rPr>
-        <w:t xml:space="preserve"> </w:t>
-      </w:r>
-      <w:proofErr w:type="spellStart"/>
-      <w:r>
-        <w:rPr>
-          <w:sz w:val="24"/>
-          <w:szCs w:val="24"/>
-        </w:rPr>
-        <w:t>nginx</w:t>
-      </w:r>
-      <w:proofErr w:type="spellEnd"/>
-      <w:r>
-        <w:rPr>
-          <w:sz w:val="24"/>
-          <w:szCs w:val="24"/>
-        </w:rPr>
-        <w:t xml:space="preserve"> -t</w:t>
-      </w:r>
-    </w:p>
-    <w:p>
-      <w:pPr>
-        <w:ind w:left="360"/>
-        <w:rPr>
-          <w:sz w:val="24"/>
-          <w:szCs w:val="24"/>
-        </w:rPr>
-      </w:pPr>
-    </w:p>
-    <w:p>
-      <w:pPr>
-        <w:ind w:left="360"/>
-        <w:rPr>
-          <w:sz w:val="24"/>
-          <w:szCs w:val="24"/>
-        </w:rPr>
-      </w:pPr>
-      <w:r>
-        <w:rPr>
-          <w:sz w:val="24"/>
-          <w:szCs w:val="24"/>
-        </w:rPr>
-        <w:t xml:space="preserve">If the configuration test passes without any errors, you can proceed to restart </w:t>
-      </w:r>
-      <w:proofErr w:type="spellStart"/>
-      <w:r>
-        <w:rPr>
-          <w:sz w:val="24"/>
-          <w:szCs w:val="24"/>
-        </w:rPr>
-        <w:t>Nginx</w:t>
-      </w:r>
-      <w:proofErr w:type="spellEnd"/>
-      <w:r>
-        <w:rPr>
-          <w:sz w:val="24"/>
-          <w:szCs w:val="24"/>
-        </w:rPr>
-        <w:t>:</w:t>
-      </w:r>
-    </w:p>
-    <w:p>
-      <w:pPr>
-        <w:ind w:left="360"/>
-        <w:rPr>
-          <w:sz w:val="24"/>
-          <w:szCs w:val="24"/>
-        </w:rPr>
-      </w:pPr>
-    </w:p>
-    <w:p>
-      <w:pPr>
-        <w:ind w:left="360"/>
-        <w:rPr>
-          <w:sz w:val="24"/>
-          <w:szCs w:val="24"/>
-        </w:rPr>
-      </w:pPr>
-      <w:proofErr w:type="spellStart"/>
-      <w:proofErr w:type="gramStart"/>
-      <w:r>
-        <w:rPr>
-          <w:sz w:val="24"/>
-          <w:szCs w:val="24"/>
-        </w:rPr>
-        <w:t>sudo</w:t>
-      </w:r>
-      <w:proofErr w:type="spellEnd"/>
-      <w:proofErr w:type="gramEnd"/>
-      <w:r>
-        <w:rPr>
-          <w:sz w:val="24"/>
-          <w:szCs w:val="24"/>
-        </w:rPr>
-        <w:t xml:space="preserve"> service </w:t>
-      </w:r>
-      <w:proofErr w:type="spellStart"/>
-      <w:r>
-        <w:rPr>
-          <w:sz w:val="24"/>
-          <w:szCs w:val="24"/>
-        </w:rPr>
-        <w:t>nginx</w:t>
-      </w:r>
-      <w:proofErr w:type="spellEnd"/>
-      <w:r>
-        <w:rPr>
-          <w:sz w:val="24"/>
-          <w:szCs w:val="24"/>
-        </w:rPr>
-        <w:t xml:space="preserve"> restart</w:t>
-      </w:r>
-    </w:p>
-    <w:p>
-      <w:pPr>
-        <w:ind w:left="360"/>
-        <w:rPr>
-          <w:sz w:val="24"/>
-          <w:szCs w:val="24"/>
-        </w:rPr>
-      </w:pPr>
-    </w:p>
-    <w:p>
-      <w:pPr>
-        <w:ind w:left="360"/>
-        <w:rPr>
-          <w:b/>
-          <w:bCs/>
-          <w:sz w:val="24"/>
-          <w:szCs w:val="24"/>
-        </w:rPr>
-      </w:pPr>
-      <w:r>
-        <w:rPr>
-          <w:b/>
-          <w:bCs/>
-          <w:sz w:val="24"/>
-          <w:szCs w:val="24"/>
-        </w:rPr>
-        <w:t>Step 4: Automatic Renewal (Important)</w:t>
-      </w:r>
-    </w:p>
-    <w:p>
-      <w:pPr>
-        <w:ind w:left="360"/>
-        <w:rPr>
-          <w:sz w:val="24"/>
-          <w:szCs w:val="24"/>
-        </w:rPr>
-      </w:pPr>
-      <w:r>
-        <w:rPr>
-          <w:sz w:val="24"/>
-          <w:szCs w:val="24"/>
-        </w:rPr>
-        <w:t xml:space="preserve">Let's Encrypt certificates expire every 90 days. To automatically renew the certificates, </w:t>
-      </w:r>
-      <w:proofErr w:type="spellStart"/>
-      <w:r>
-        <w:rPr>
-          <w:sz w:val="24"/>
-          <w:szCs w:val="24"/>
-        </w:rPr>
-        <w:t>Certbot</w:t>
-      </w:r>
-      <w:proofErr w:type="spellEnd"/>
-      <w:r>
-        <w:rPr>
-          <w:sz w:val="24"/>
-          <w:szCs w:val="24"/>
-        </w:rPr>
-        <w:t xml:space="preserve"> will set up a </w:t>
-      </w:r>
-      <w:proofErr w:type="spellStart"/>
-      <w:r>
-        <w:rPr>
-          <w:sz w:val="24"/>
-          <w:szCs w:val="24"/>
-        </w:rPr>
-        <w:t>cron</w:t>
-      </w:r>
-      <w:proofErr w:type="spellEnd"/>
-      <w:r>
-        <w:rPr>
-          <w:sz w:val="24"/>
-          <w:szCs w:val="24"/>
-        </w:rPr>
-        <w:t xml:space="preserve"> job. You don't n</w:t>
-      </w:r>
+        <w:t>, associated it with your domain name, and secured the connection with SSL/TLS.</w:t>
+      </w:r>
+    </w:p>
+    <w:p>
+      <w:pPr>
+        <w:ind w:left="360"/>
+        <w:rPr>
+          <w:sz w:val="24"/>
+          <w:szCs w:val="24"/>
+        </w:rPr>
+      </w:pPr>
+    </w:p>
+    <w:p>
+      <w:pPr>
+        <w:ind w:left="360"/>
+        <w:rPr>
+          <w:sz w:val="24"/>
+          <w:szCs w:val="24"/>
+        </w:rPr>
+      </w:pPr>
+    </w:p>
+    <w:p>
+      <w:pPr>
+        <w:ind w:left="360"/>
+        <w:rPr>
+          <w:b/>
+          <w:bCs/>
+          <w:sz w:val="32"/>
+          <w:szCs w:val="32"/>
+        </w:rPr>
+      </w:pPr>
+    </w:p>
+    <w:p>
+      <w:pPr>
+        <w:ind w:left="360"/>
+        <w:rPr>
+          <w:b/>
+          <w:bCs/>
+          <w:sz w:val="32"/>
+          <w:szCs w:val="32"/>
+        </w:rPr>
+      </w:pPr>
+    </w:p>
+    <w:p>
+      <w:pPr>
+        <w:ind w:left="360"/>
+        <w:rPr>
+          <w:b/>
+          <w:bCs/>
+          <w:sz w:val="32"/>
+          <w:szCs w:val="32"/>
+        </w:rPr>
+      </w:pPr>
+    </w:p>
+    <w:p>
+      <w:pPr>
+        <w:ind w:left="360"/>
+        <w:rPr>
+          <w:b/>
+          <w:bCs/>
+          <w:sz w:val="32"/>
+          <w:szCs w:val="32"/>
+        </w:rPr>
+      </w:pPr>
+    </w:p>
+    <w:p>
+      <w:pPr>
+        <w:ind w:left="360"/>
+        <w:rPr>
+          <w:b/>
+          <w:bCs/>
+          <w:sz w:val="32"/>
+          <w:szCs w:val="32"/>
+        </w:rPr>
+      </w:pPr>
+    </w:p>
+    <w:p>
+      <w:pPr>
+        <w:ind w:left="360"/>
+        <w:rPr>
+          <w:b/>
+          <w:bCs/>
+          <w:sz w:val="32"/>
+          <w:szCs w:val="32"/>
+        </w:rPr>
+      </w:pPr>
       <w:bookmarkStart w:id="0" w:name="_GoBack"/>
       <w:bookmarkEnd w:id="0"/>
       <w:r>
         <w:rPr>
-          <w:sz w:val="24"/>
-          <w:szCs w:val="24"/>
-        </w:rPr>
-        <w:t xml:space="preserve">eed to do anything for this; </w:t>
-      </w:r>
-      <w:proofErr w:type="spellStart"/>
-      <w:r>
-        <w:rPr>
-          <w:sz w:val="24"/>
-          <w:szCs w:val="24"/>
-        </w:rPr>
-        <w:t>Certbot</w:t>
-      </w:r>
-      <w:proofErr w:type="spellEnd"/>
-      <w:r>
-        <w:rPr>
-          <w:sz w:val="24"/>
-          <w:szCs w:val="24"/>
-        </w:rPr>
-        <w:t xml:space="preserve"> takes care of it during the installation process.</w:t>
-      </w:r>
-    </w:p>
-    <w:p>
-      <w:pPr>
-        <w:ind w:left="360"/>
-        <w:rPr>
-          <w:sz w:val="24"/>
-          <w:szCs w:val="24"/>
-        </w:rPr>
-      </w:pPr>
-    </w:p>
-    <w:p>
-      <w:pPr>
-        <w:ind w:left="360"/>
-        <w:rPr>
-          <w:sz w:val="24"/>
-          <w:szCs w:val="24"/>
-        </w:rPr>
-      </w:pPr>
-      <w:r>
-        <w:rPr>
-          <w:sz w:val="24"/>
-          <w:szCs w:val="24"/>
-        </w:rPr>
-        <w:t>Your MERN application is now secured with SSL/TLS encryption, and all HTTP traffic will be automatically redirected to HTTPS.</w:t>
-      </w:r>
-    </w:p>
-    <w:p>
-      <w:pPr>
-        <w:rPr>
-          <w:b/>
-          <w:bCs/>
-          <w:sz w:val="24"/>
-          <w:szCs w:val="24"/>
-        </w:rPr>
-      </w:pPr>
-      <w:r>
-        <w:rPr>
-          <w:b/>
-          <w:bCs/>
-          <w:sz w:val="24"/>
-          <w:szCs w:val="24"/>
-        </w:rPr>
-        <w:t>Step 8: Test Your Setup</w:t>
-      </w:r>
-    </w:p>
-    <w:p>
-      <w:pPr>
-        <w:ind w:left="360"/>
-        <w:rPr>
-          <w:sz w:val="24"/>
-          <w:szCs w:val="24"/>
-        </w:rPr>
-      </w:pPr>
-      <w:r>
-        <w:rPr>
-          <w:sz w:val="24"/>
-          <w:szCs w:val="24"/>
-        </w:rPr>
-        <w:t xml:space="preserve">Open your web browser and navigate to your domain (https://example.com). Your MERN app should now be accessible through </w:t>
-      </w:r>
-      <w:proofErr w:type="spellStart"/>
-      <w:r>
-        <w:rPr>
-          <w:sz w:val="24"/>
-          <w:szCs w:val="24"/>
-        </w:rPr>
-        <w:t>Nginx</w:t>
-      </w:r>
-      <w:proofErr w:type="spellEnd"/>
-      <w:r>
-        <w:rPr>
-          <w:sz w:val="24"/>
-          <w:szCs w:val="24"/>
-        </w:rPr>
-        <w:t>.</w:t>
-      </w:r>
-    </w:p>
-    <w:p>
-      <w:pPr>
-        <w:ind w:left="360"/>
-        <w:rPr>
-          <w:sz w:val="24"/>
-          <w:szCs w:val="24"/>
-        </w:rPr>
-      </w:pPr>
-    </w:p>
-    <w:p>
-      <w:pPr>
-        <w:ind w:left="360"/>
-        <w:rPr>
-          <w:sz w:val="24"/>
-          <w:szCs w:val="24"/>
-        </w:rPr>
-      </w:pPr>
-      <w:r>
-        <w:rPr>
-          <w:sz w:val="24"/>
-          <w:szCs w:val="24"/>
-        </w:rPr>
-        <w:t xml:space="preserve">That's it! You've successfully set up and deployed your MERN application on </w:t>
-      </w:r>
-      <w:proofErr w:type="spellStart"/>
-      <w:r>
-        <w:rPr>
-          <w:sz w:val="24"/>
-          <w:szCs w:val="24"/>
-        </w:rPr>
-        <w:t>Nginx</w:t>
-      </w:r>
-      <w:proofErr w:type="spellEnd"/>
-      <w:r>
-        <w:rPr>
-          <w:sz w:val="24"/>
-          <w:szCs w:val="24"/>
-        </w:rPr>
-        <w:t>, associated it with your domain name, and secured the connection with SSL/TLS.</w:t>
+          <w:b/>
+          <w:bCs/>
+          <w:sz w:val="32"/>
+          <w:szCs w:val="32"/>
+        </w:rPr>
+        <w:lastRenderedPageBreak/>
+        <w:t xml:space="preserve">Error we are getting when obtaining </w:t>
+      </w:r>
+      <w:proofErr w:type="spellStart"/>
+      <w:r>
+        <w:rPr>
+          <w:b/>
+          <w:bCs/>
+          <w:sz w:val="32"/>
+          <w:szCs w:val="32"/>
+        </w:rPr>
+        <w:t>ssl</w:t>
+      </w:r>
+      <w:proofErr w:type="spellEnd"/>
+      <w:r>
+        <w:rPr>
+          <w:b/>
+          <w:bCs/>
+          <w:sz w:val="32"/>
+          <w:szCs w:val="32"/>
+        </w:rPr>
+        <w:t xml:space="preserve"> for the onboard.ecerasystem.com</w:t>
+      </w:r>
+    </w:p>
+    <w:p>
+      <w:pPr>
+        <w:ind w:left="360"/>
+        <w:rPr>
+          <w:b/>
+          <w:bCs/>
+          <w:sz w:val="32"/>
+          <w:szCs w:val="32"/>
+        </w:rPr>
+      </w:pPr>
+    </w:p>
+    <w:p>
+      <w:pPr>
+        <w:ind w:left="360"/>
+        <w:rPr>
+          <w:sz w:val="24"/>
+          <w:szCs w:val="24"/>
+        </w:rPr>
+      </w:pPr>
+      <w:r>
+        <w:rPr>
+          <w:sz w:val="24"/>
+          <w:szCs w:val="24"/>
+        </w:rPr>
+        <w:t>Obtaining a new certificate</w:t>
+      </w:r>
+    </w:p>
+    <w:p>
+      <w:pPr>
+        <w:ind w:left="360"/>
+        <w:rPr>
+          <w:sz w:val="24"/>
+          <w:szCs w:val="24"/>
+        </w:rPr>
+      </w:pPr>
+      <w:r>
+        <w:rPr>
+          <w:sz w:val="24"/>
+          <w:szCs w:val="24"/>
+        </w:rPr>
+        <w:t>Performing the following challenges:</w:t>
+      </w:r>
+    </w:p>
+    <w:p>
+      <w:pPr>
+        <w:ind w:left="360"/>
+        <w:rPr>
+          <w:sz w:val="24"/>
+          <w:szCs w:val="24"/>
+        </w:rPr>
+      </w:pPr>
+      <w:proofErr w:type="gramStart"/>
+      <w:r>
+        <w:rPr>
+          <w:sz w:val="24"/>
+          <w:szCs w:val="24"/>
+        </w:rPr>
+        <w:t>http-01</w:t>
+      </w:r>
+      <w:proofErr w:type="gramEnd"/>
+      <w:r>
+        <w:rPr>
+          <w:sz w:val="24"/>
+          <w:szCs w:val="24"/>
+        </w:rPr>
+        <w:t xml:space="preserve"> challenge for onboard.ecerasystem.com</w:t>
+      </w:r>
+    </w:p>
+    <w:p>
+      <w:pPr>
+        <w:ind w:left="360"/>
+        <w:rPr>
+          <w:sz w:val="24"/>
+          <w:szCs w:val="24"/>
+        </w:rPr>
+      </w:pPr>
+      <w:proofErr w:type="spellStart"/>
+      <w:proofErr w:type="gramStart"/>
+      <w:r>
+        <w:rPr>
+          <w:sz w:val="24"/>
+          <w:szCs w:val="24"/>
+        </w:rPr>
+        <w:t>nginx</w:t>
+      </w:r>
+      <w:proofErr w:type="spellEnd"/>
+      <w:proofErr w:type="gramEnd"/>
+      <w:r>
+        <w:rPr>
+          <w:sz w:val="24"/>
+          <w:szCs w:val="24"/>
+        </w:rPr>
+        <w:t>: [warn] conflicting server name "74.208.212.59" on 0.0.0.0:80, ignored</w:t>
+      </w:r>
+    </w:p>
+    <w:p>
+      <w:pPr>
+        <w:ind w:left="360"/>
+        <w:rPr>
+          <w:sz w:val="24"/>
+          <w:szCs w:val="24"/>
+        </w:rPr>
+      </w:pPr>
+      <w:r>
+        <w:rPr>
+          <w:sz w:val="24"/>
+          <w:szCs w:val="24"/>
+        </w:rPr>
+        <w:t>Waiting for verification...</w:t>
+      </w:r>
+    </w:p>
+    <w:p>
+      <w:pPr>
+        <w:ind w:left="360"/>
+        <w:rPr>
+          <w:sz w:val="24"/>
+          <w:szCs w:val="24"/>
+        </w:rPr>
+      </w:pPr>
+      <w:r>
+        <w:rPr>
+          <w:sz w:val="24"/>
+          <w:szCs w:val="24"/>
+        </w:rPr>
+        <w:t>Challenge failed for domain onboard.ecerasystem.com</w:t>
+      </w:r>
+    </w:p>
+    <w:p>
+      <w:pPr>
+        <w:ind w:left="360"/>
+        <w:rPr>
+          <w:sz w:val="24"/>
+          <w:szCs w:val="24"/>
+        </w:rPr>
+      </w:pPr>
+      <w:proofErr w:type="gramStart"/>
+      <w:r>
+        <w:rPr>
+          <w:sz w:val="24"/>
+          <w:szCs w:val="24"/>
+        </w:rPr>
+        <w:t>http-01</w:t>
+      </w:r>
+      <w:proofErr w:type="gramEnd"/>
+      <w:r>
+        <w:rPr>
+          <w:sz w:val="24"/>
+          <w:szCs w:val="24"/>
+        </w:rPr>
+        <w:t xml:space="preserve"> challenge for onboard.ecerasystem.com</w:t>
+      </w:r>
+    </w:p>
+    <w:p>
+      <w:pPr>
+        <w:ind w:left="360"/>
+        <w:rPr>
+          <w:sz w:val="24"/>
+          <w:szCs w:val="24"/>
+        </w:rPr>
+      </w:pPr>
+      <w:r>
+        <w:rPr>
+          <w:sz w:val="24"/>
+          <w:szCs w:val="24"/>
+        </w:rPr>
+        <w:t>Cleaning up challenges</w:t>
+      </w:r>
+    </w:p>
+    <w:p>
+      <w:pPr>
+        <w:ind w:left="360"/>
+        <w:rPr>
+          <w:sz w:val="24"/>
+          <w:szCs w:val="24"/>
+        </w:rPr>
+      </w:pPr>
+      <w:proofErr w:type="spellStart"/>
+      <w:proofErr w:type="gramStart"/>
+      <w:r>
+        <w:rPr>
+          <w:sz w:val="24"/>
+          <w:szCs w:val="24"/>
+        </w:rPr>
+        <w:t>nginx</w:t>
+      </w:r>
+      <w:proofErr w:type="spellEnd"/>
+      <w:proofErr w:type="gramEnd"/>
+      <w:r>
+        <w:rPr>
+          <w:sz w:val="24"/>
+          <w:szCs w:val="24"/>
+        </w:rPr>
+        <w:t>: [warn] conflicting server name "74.208.212.59" on 0.0.0.0:80, ignored</w:t>
+      </w:r>
+    </w:p>
+    <w:p>
+      <w:pPr>
+        <w:ind w:left="360"/>
+        <w:rPr>
+          <w:sz w:val="24"/>
+          <w:szCs w:val="24"/>
+        </w:rPr>
+      </w:pPr>
+      <w:r>
+        <w:rPr>
+          <w:sz w:val="24"/>
+          <w:szCs w:val="24"/>
+        </w:rPr>
+        <w:t>Some challenges have failed.</w:t>
+      </w:r>
+    </w:p>
+    <w:p>
+      <w:pPr>
+        <w:ind w:left="360"/>
+        <w:rPr>
+          <w:sz w:val="24"/>
+          <w:szCs w:val="24"/>
+        </w:rPr>
+      </w:pPr>
+    </w:p>
+    <w:p>
+      <w:pPr>
+        <w:ind w:left="360"/>
+        <w:rPr>
+          <w:sz w:val="24"/>
+          <w:szCs w:val="24"/>
+        </w:rPr>
+      </w:pPr>
+      <w:r>
+        <w:rPr>
+          <w:sz w:val="24"/>
+          <w:szCs w:val="24"/>
+        </w:rPr>
+        <w:t>IMPORTANT NOTES:</w:t>
+      </w:r>
+    </w:p>
+    <w:p>
+      <w:pPr>
+        <w:ind w:left="360"/>
+        <w:rPr>
+          <w:sz w:val="24"/>
+          <w:szCs w:val="24"/>
+        </w:rPr>
+      </w:pPr>
+      <w:r>
+        <w:rPr>
+          <w:sz w:val="24"/>
+          <w:szCs w:val="24"/>
+        </w:rPr>
+        <w:t xml:space="preserve"> - The following errors were reported by the server:</w:t>
+      </w:r>
+    </w:p>
+    <w:p>
+      <w:pPr>
+        <w:ind w:left="360"/>
+        <w:rPr>
+          <w:sz w:val="24"/>
+          <w:szCs w:val="24"/>
+        </w:rPr>
+      </w:pPr>
+    </w:p>
+    <w:p>
+      <w:pPr>
+        <w:ind w:left="360"/>
+        <w:rPr>
+          <w:sz w:val="24"/>
+          <w:szCs w:val="24"/>
+        </w:rPr>
+      </w:pPr>
+      <w:r>
+        <w:rPr>
+          <w:sz w:val="24"/>
+          <w:szCs w:val="24"/>
+        </w:rPr>
+        <w:t xml:space="preserve">   Domain: onboard.ecerasystem.com</w:t>
+      </w:r>
+    </w:p>
+    <w:p>
+      <w:pPr>
+        <w:ind w:left="360"/>
+        <w:rPr>
+          <w:sz w:val="24"/>
+          <w:szCs w:val="24"/>
+        </w:rPr>
+      </w:pPr>
+      <w:r>
+        <w:rPr>
+          <w:sz w:val="24"/>
+          <w:szCs w:val="24"/>
+        </w:rPr>
+        <w:t xml:space="preserve">   Type:   unauthorized</w:t>
+      </w:r>
+    </w:p>
+    <w:p>
+      <w:pPr>
+        <w:ind w:left="360"/>
+        <w:rPr>
+          <w:sz w:val="24"/>
+          <w:szCs w:val="24"/>
+        </w:rPr>
+      </w:pPr>
+      <w:r>
+        <w:rPr>
+          <w:sz w:val="24"/>
+          <w:szCs w:val="24"/>
+        </w:rPr>
+        <w:t xml:space="preserve">   Detail: 2a02:4780</w:t>
+      </w:r>
+      <w:proofErr w:type="gramStart"/>
+      <w:r>
+        <w:rPr>
+          <w:sz w:val="24"/>
+          <w:szCs w:val="24"/>
+        </w:rPr>
+        <w:t>:b:665:0:2dd6:2667:1</w:t>
+      </w:r>
+      <w:proofErr w:type="gramEnd"/>
+      <w:r>
+        <w:rPr>
+          <w:sz w:val="24"/>
+          <w:szCs w:val="24"/>
+        </w:rPr>
+        <w:t>: Invalid response from</w:t>
+      </w:r>
+    </w:p>
+    <w:p>
+      <w:pPr>
+        <w:ind w:left="360"/>
+        <w:rPr>
+          <w:sz w:val="24"/>
+          <w:szCs w:val="24"/>
+        </w:rPr>
+      </w:pPr>
+      <w:r>
+        <w:rPr>
+          <w:sz w:val="24"/>
+          <w:szCs w:val="24"/>
+        </w:rPr>
+        <w:t xml:space="preserve">   http://onboard.ecerasystem.com/.well-known/acme-challenge/xGErksNPoforEXqEbAlzGfdDxqYI5d0M6VBOSzTbl2Q:</w:t>
+      </w:r>
+    </w:p>
+    <w:p>
+      <w:pPr>
+        <w:ind w:left="360"/>
+        <w:rPr>
+          <w:sz w:val="24"/>
+          <w:szCs w:val="24"/>
+        </w:rPr>
+      </w:pPr>
+      <w:r>
+        <w:rPr>
+          <w:sz w:val="24"/>
+          <w:szCs w:val="24"/>
+        </w:rPr>
+        <w:t xml:space="preserve">   404</w:t>
+      </w:r>
+    </w:p>
+    <w:p>
+      <w:pPr>
+        <w:ind w:left="360"/>
+        <w:rPr>
+          <w:sz w:val="24"/>
+          <w:szCs w:val="24"/>
+        </w:rPr>
+      </w:pPr>
+    </w:p>
+    <w:p>
+      <w:pPr>
+        <w:ind w:left="360"/>
+        <w:rPr>
+          <w:sz w:val="24"/>
+          <w:szCs w:val="24"/>
+        </w:rPr>
+      </w:pPr>
+      <w:r>
+        <w:rPr>
+          <w:sz w:val="24"/>
+          <w:szCs w:val="24"/>
+        </w:rPr>
+        <w:t xml:space="preserve">   To fix these errors, please make sure that your domain name was</w:t>
+      </w:r>
+    </w:p>
+    <w:p>
+      <w:pPr>
+        <w:ind w:left="360"/>
+        <w:rPr>
+          <w:sz w:val="24"/>
+          <w:szCs w:val="24"/>
+        </w:rPr>
+      </w:pPr>
+      <w:r>
+        <w:rPr>
+          <w:sz w:val="24"/>
+          <w:szCs w:val="24"/>
+        </w:rPr>
+        <w:t xml:space="preserve">   </w:t>
+      </w:r>
+      <w:proofErr w:type="gramStart"/>
+      <w:r>
+        <w:rPr>
+          <w:sz w:val="24"/>
+          <w:szCs w:val="24"/>
+        </w:rPr>
+        <w:t>entered</w:t>
+      </w:r>
+      <w:proofErr w:type="gramEnd"/>
+      <w:r>
+        <w:rPr>
+          <w:sz w:val="24"/>
+          <w:szCs w:val="24"/>
+        </w:rPr>
+        <w:t xml:space="preserve"> correctly and the DNS A/AAAA record(s) for that domain</w:t>
+      </w:r>
+    </w:p>
+    <w:p>
+      <w:pPr>
+        <w:ind w:left="360"/>
+        <w:rPr>
+          <w:sz w:val="24"/>
+          <w:szCs w:val="24"/>
+        </w:rPr>
+      </w:pPr>
+      <w:r>
+        <w:rPr>
+          <w:sz w:val="24"/>
+          <w:szCs w:val="24"/>
+        </w:rPr>
+        <w:t xml:space="preserve">   </w:t>
+      </w:r>
+      <w:proofErr w:type="gramStart"/>
+      <w:r>
+        <w:rPr>
+          <w:sz w:val="24"/>
+          <w:szCs w:val="24"/>
+        </w:rPr>
+        <w:t>contain(s)</w:t>
+      </w:r>
+      <w:proofErr w:type="gramEnd"/>
+      <w:r>
+        <w:rPr>
+          <w:sz w:val="24"/>
+          <w:szCs w:val="24"/>
+        </w:rPr>
+        <w:t xml:space="preserve"> the right IP address.</w:t>
       </w:r>
     </w:p>
     <w:sectPr>

</xml_diff>